<commit_message>
2 literowki, header i zdanie na koncu
</commit_message>
<xml_diff>
--- a/BazyDanych/LAB_1 WojciechZlomek PatrykKaniewski.docx
+++ b/BazyDanych/LAB_1 WojciechZlomek PatrykKaniewski.docx
@@ -1,12 +1,15 @@
 
 <file path=word/document.xml><?xml version="1.0" encoding="utf-8"?>
-<w:document xmlns:wpc="http://schemas.microsoft.com/office/word/2010/wordprocessingCanvas" xmlns:cx="http://schemas.microsoft.com/office/drawing/2014/chartex" xmlns:cx1="http://schemas.microsoft.com/office/drawing/2015/9/8/chartex" xmlns:cx2="http://schemas.microsoft.com/office/drawing/2015/10/21/chartex" xmlns:cx3="http://schemas.microsoft.com/office/drawing/2016/5/9/chartex" xmlns:cx4="http://schemas.microsoft.com/office/drawing/2016/5/10/chartex" xmlns:cx5="http://schemas.microsoft.com/office/drawing/2016/5/11/chartex" xmlns:cx6="http://schemas.microsoft.com/office/drawing/2016/5/12/chartex" xmlns:cx7="http://schemas.microsoft.com/office/drawing/2016/5/13/chartex" xmlns:cx8="http://schemas.microsoft.com/office/drawing/2016/5/14/chartex" xmlns:mc="http://schemas.openxmlformats.org/markup-compatibility/2006" xmlns:aink="http://schemas.microsoft.com/office/drawing/2016/ink" xmlns:am3d="http://schemas.microsoft.com/office/drawing/2017/model3d" xmlns:o="urn:schemas-microsoft-com:office:office" xmlns:r="http://schemas.openxmlformats.org/officeDocument/2006/relationships" xmlns:m="http://schemas.openxmlformats.org/officeDocument/2006/math" xmlns:v="urn:schemas-microsoft-com:vml" xmlns:wp14="http://schemas.microsoft.com/office/word/2010/wordprocessingDrawing" xmlns:wp="http://schemas.openxmlformats.org/drawingml/2006/wordprocessingDrawing" xmlns:w10="urn:schemas-microsoft-com:office:word" xmlns:w="http://schemas.openxmlformats.org/wordprocessingml/2006/main" xmlns:w14="http://schemas.microsoft.com/office/word/2010/wordml" xmlns:w15="http://schemas.microsoft.com/office/word/2012/wordml" xmlns:w16cid="http://schemas.microsoft.com/office/word/2016/wordml/cid" xmlns:w16se="http://schemas.microsoft.com/office/word/2015/wordml/symex" xmlns:wpg="http://schemas.microsoft.com/office/word/2010/wordprocessingGroup" xmlns:wpi="http://schemas.microsoft.com/office/word/2010/wordprocessingInk" xmlns:wne="http://schemas.microsoft.com/office/word/2006/wordml" xmlns:wps="http://schemas.microsoft.com/office/word/2010/wordprocessingShape" mc:Ignorable="w14 w15 w16se w16cid wp14">
+<w:document xmlns:o="urn:schemas-microsoft-com:office:office" xmlns:r="http://schemas.openxmlformats.org/officeDocument/2006/relationships" xmlns:v="urn:schemas-microsoft-com:vml" xmlns:w="http://schemas.openxmlformats.org/wordprocessingml/2006/main" xmlns:w10="urn:schemas-microsoft-com:office:word" xmlns:wp="http://schemas.openxmlformats.org/drawingml/2006/wordprocessingDrawing" xmlns:wps="http://schemas.microsoft.com/office/word/2010/wordprocessingShape" xmlns:wpg="http://schemas.microsoft.com/office/word/2010/wordprocessingGroup" xmlns:mc="http://schemas.openxmlformats.org/markup-compatibility/2006" xmlns:wp14="http://schemas.microsoft.com/office/word/2010/wordprocessingDrawing" xmlns:w14="http://schemas.microsoft.com/office/word/2010/wordml" mc:Ignorable="w14 wp14">
   <w:body>
     <w:p>
       <w:pPr>
-        <w:spacing w:after="0"/>
-      </w:pPr>
-      <w:r>
+        <w:pStyle w:val="Normal"/>
+        <w:spacing w:before="0" w:after="0"/>
+        <w:rPr/>
+      </w:pPr>
+      <w:r>
+        <w:rPr/>
         <w:t xml:space="preserve">ID Zadania: </w:t>
       </w:r>
       <w:r>
@@ -19,13 +22,16 @@
     </w:p>
     <w:p>
       <w:pPr>
-        <w:spacing w:after="0"/>
+        <w:pStyle w:val="Normal"/>
+        <w:spacing w:before="0" w:after="0"/>
         <w:rPr>
+          <w:b/>
           <w:b/>
           <w:bCs/>
         </w:rPr>
       </w:pPr>
       <w:r>
+        <w:rPr/>
         <w:t xml:space="preserve">Tytuł zadania: </w:t>
       </w:r>
       <w:r>
@@ -38,89 +44,68 @@
     </w:p>
     <w:p>
       <w:pPr>
-        <w:spacing w:after="0"/>
+        <w:pStyle w:val="Normal"/>
+        <w:spacing w:before="0" w:after="0"/>
+        <w:rPr/>
+      </w:pPr>
+      <w:r>
+        <w:rPr/>
+        <w:t xml:space="preserve">Termin oddania: </w:t>
+      </w:r>
+      <w:r>
         <w:rPr>
           <w:b/>
           <w:bCs/>
         </w:rPr>
-      </w:pPr>
-      <w:r>
-        <w:t xml:space="preserve">Termin oddania: </w:t>
+        <w:t>2020-03-23</w:t>
+      </w:r>
+    </w:p>
+    <w:p>
+      <w:pPr>
+        <w:pStyle w:val="Normal"/>
+        <w:spacing w:before="0" w:after="0"/>
+        <w:rPr>
+          <w:b/>
+          <w:b/>
+          <w:bCs/>
+        </w:rPr>
+      </w:pPr>
+      <w:r>
+        <w:rPr/>
+        <w:t xml:space="preserve">Temat: </w:t>
       </w:r>
       <w:r>
         <w:rPr>
           <w:b/>
           <w:bCs/>
         </w:rPr>
-        <w:t>2</w:t>
-      </w:r>
-      <w:r>
-        <w:rPr>
-          <w:b/>
-          <w:bCs/>
-        </w:rPr>
-        <w:t>3</w:t>
-      </w:r>
-      <w:r>
-        <w:rPr>
-          <w:b/>
-          <w:bCs/>
-        </w:rPr>
-        <w:t>.03.2020</w:t>
+        <w:t>Wypożyczalna książek</w:t>
       </w:r>
     </w:p>
     <w:p>
       <w:pPr>
-        <w:spacing w:after="0"/>
-        <w:rPr>
-          <w:b/>
-          <w:bCs/>
-        </w:rPr>
-      </w:pPr>
-      <w:r>
-        <w:t>Temat:</w:t>
-      </w:r>
-      <w:r>
-        <w:t xml:space="preserve"> </w:t>
-      </w:r>
-      <w:r>
-        <w:rPr>
-          <w:b/>
-          <w:bCs/>
-        </w:rPr>
-        <w:t xml:space="preserve">Wypożyczalna </w:t>
-      </w:r>
-      <w:r>
-        <w:rPr>
-          <w:b/>
-          <w:bCs/>
-        </w:rPr>
-        <w:t>książek</w:t>
+        <w:pStyle w:val="Title"/>
+        <w:spacing w:lineRule="auto" w:line="240" w:before="320" w:after="320"/>
+        <w:rPr/>
+      </w:pPr>
+      <w:r>
+        <w:rPr/>
+        <w:t>Wojciech ZŁOMEK i Patryk KANIEWSKI</w:t>
       </w:r>
     </w:p>
     <w:p>
       <w:pPr>
-        <w:pStyle w:val="Tytu"/>
-        <w:spacing w:before="320" w:after="320" w:line="240" w:lineRule="auto"/>
-        <w:contextualSpacing w:val="0"/>
-      </w:pPr>
-      <w:r>
-        <w:t>Wojciech ZŁOMEK i Patryk KANIEWSKI</w:t>
-      </w:r>
-    </w:p>
-    <w:p>
-      <w:pPr>
+        <w:pStyle w:val="Normal"/>
         <w:jc w:val="center"/>
-      </w:pPr>
-      <w:r>
-        <w:rPr>
-          <w:noProof/>
-        </w:rPr>
+        <w:rPr/>
+      </w:pPr>
+      <w:r>
+        <w:rPr/>
         <w:drawing>
-          <wp:inline distT="0" distB="0" distL="0" distR="0" wp14:anchorId="1CDC1891" wp14:editId="6D15D753">
+          <wp:inline distT="0" distB="0" distL="0" distR="0">
             <wp:extent cx="914400" cy="914400"/>
             <wp:effectExtent l="0" t="0" r="0" b="0"/>
-            <wp:docPr id="23" name="Grafika 23" descr="Baza danych"/>
+            <wp:docPr id="1" name="Grafika 23" descr="Baza danych"/>
             <wp:cNvGraphicFramePr>
               <a:graphicFrameLocks xmlns:a="http://schemas.openxmlformats.org/drawingml/2006/main" noChangeAspect="1"/>
             </wp:cNvGraphicFramePr>
@@ -128,25 +113,18 @@
               <a:graphicData uri="http://schemas.openxmlformats.org/drawingml/2006/picture">
                 <pic:pic xmlns:pic="http://schemas.openxmlformats.org/drawingml/2006/picture">
                   <pic:nvPicPr>
-                    <pic:cNvPr id="23" name="database.svg"/>
-                    <pic:cNvPicPr/>
+                    <pic:cNvPr id="1" name="Grafika 23" descr="Baza danych"/>
+                    <pic:cNvPicPr>
+                      <a:picLocks noChangeAspect="1" noChangeArrowheads="1"/>
+                    </pic:cNvPicPr>
                   </pic:nvPicPr>
                   <pic:blipFill>
-                    <a:blip r:embed="rId8">
-                      <a:extLst>
-                        <a:ext uri="{28A0092B-C50C-407E-A947-70E740481C1C}">
-                          <a14:useLocalDpi xmlns:a14="http://schemas.microsoft.com/office/drawing/2010/main" val="0"/>
-                        </a:ext>
-                        <a:ext uri="{96DAC541-7B7A-43D3-8B79-37D633B846F1}">
-                          <asvg:svgBlip xmlns:asvg="http://schemas.microsoft.com/office/drawing/2016/SVG/main" r:embed="rId9"/>
-                        </a:ext>
-                      </a:extLst>
-                    </a:blip>
+                    <a:blip r:embed="rId2"/>
                     <a:stretch>
                       <a:fillRect/>
                     </a:stretch>
                   </pic:blipFill>
-                  <pic:spPr>
+                  <pic:spPr bwMode="auto">
                     <a:xfrm>
                       <a:off x="0" y="0"/>
                       <a:ext cx="914400" cy="914400"/>
@@ -164,8 +142,10 @@
     </w:p>
     <w:p>
       <w:pPr>
+        <w:pStyle w:val="Normal"/>
         <w:jc w:val="center"/>
         <w:rPr>
+          <w:b/>
           <w:b/>
           <w:bCs/>
           <w:color w:val="F57000"/>
@@ -186,44 +166,32 @@
     </w:p>
     <w:sdt>
       <w:sdtPr>
-        <w:rPr>
-          <w:rFonts w:asciiTheme="minorHAnsi" w:eastAsiaTheme="minorHAnsi" w:hAnsiTheme="minorHAnsi" w:cstheme="minorBidi"/>
-          <w:color w:val="auto"/>
-          <w:sz w:val="22"/>
-          <w:szCs w:val="22"/>
-          <w:lang w:eastAsia="en-US"/>
-        </w:rPr>
-        <w:id w:val="9034790"/>
         <w:docPartObj>
           <w:docPartGallery w:val="Table of Contents"/>
-          <w:docPartUnique/>
+          <w:docPartUnique w:val="true"/>
         </w:docPartObj>
+        <w:id w:val="1518346318"/>
       </w:sdtPr>
-      <w:sdtEndPr>
-        <w:rPr>
-          <w:b/>
-          <w:bCs/>
-        </w:rPr>
-      </w:sdtEndPr>
       <w:sdtContent>
         <w:p>
           <w:pPr>
-            <w:pStyle w:val="Nagwekspisutreci"/>
+            <w:pStyle w:val="TOCHeading"/>
+            <w:rPr/>
           </w:pPr>
           <w:r>
+            <w:rPr/>
             <w:t>Spis treści</w:t>
           </w:r>
         </w:p>
         <w:p>
           <w:pPr>
-            <w:pStyle w:val="Spistreci1"/>
+            <w:pStyle w:val="Contents1"/>
             <w:tabs>
-              <w:tab w:val="left" w:pos="440"/>
-              <w:tab w:val="right" w:leader="dot" w:pos="13994"/>
+              <w:tab w:val="left" w:pos="440" w:leader="none"/>
+              <w:tab w:val="right" w:pos="13994" w:leader="dot"/>
             </w:tabs>
             <w:rPr>
-              <w:rFonts w:eastAsiaTheme="minorEastAsia"/>
-              <w:noProof/>
+              <w:rFonts w:eastAsia="" w:eastAsiaTheme="minorEastAsia"/>
               <w:lang w:eastAsia="pl-PL"/>
             </w:rPr>
           </w:pPr>
@@ -231,89 +199,83 @@
             <w:fldChar w:fldCharType="begin"/>
           </w:r>
           <w:r>
-            <w:instrText xml:space="preserve"> TOC \o "1-3" \h \z \u </w:instrText>
+            <w:rPr>
+              <w:webHidden/>
+              <w:rStyle w:val="IndexLink"/>
+              <w:b/>
+              <w:bCs/>
+            </w:rPr>
+            <w:instrText> TOC \z \o "1-3" \u \h</w:instrText>
           </w:r>
           <w:r>
+            <w:rPr>
+              <w:webHidden/>
+              <w:rStyle w:val="IndexLink"/>
+              <w:b/>
+              <w:bCs/>
+            </w:rPr>
             <w:fldChar w:fldCharType="separate"/>
           </w:r>
-          <w:hyperlink w:anchor="_Toc35330830" w:history="1">
-            <w:r>
-              <w:rPr>
-                <w:rStyle w:val="Hipercze"/>
+          <w:hyperlink w:anchor="_Toc35330830">
+            <w:r>
+              <w:rPr>
+                <w:webHidden/>
+                <w:rStyle w:val="IndexLink"/>
                 <w:b/>
                 <w:bCs/>
-                <w:noProof/>
               </w:rPr>
               <w:t>1.</w:t>
             </w:r>
             <w:r>
               <w:rPr>
-                <w:rFonts w:eastAsiaTheme="minorEastAsia"/>
-                <w:noProof/>
+                <w:rStyle w:val="IndexLink"/>
+                <w:rFonts w:eastAsia="" w:eastAsiaTheme="minorEastAsia"/>
                 <w:lang w:eastAsia="pl-PL"/>
               </w:rPr>
               <w:tab/>
             </w:r>
             <w:r>
               <w:rPr>
-                <w:rStyle w:val="Hipercze"/>
-                <w:noProof/>
+                <w:rStyle w:val="IndexLink"/>
               </w:rPr>
               <w:t xml:space="preserve">Opis fragmentu świata rzeczywistego </w:t>
             </w:r>
             <w:r>
               <w:rPr>
-                <w:rStyle w:val="Hipercze"/>
+                <w:rStyle w:val="IndexLink"/>
                 <w:b/>
                 <w:bCs/>
-                <w:noProof/>
               </w:rPr>
               <w:t>[1 pkt]</w:t>
             </w:r>
             <w:r>
               <w:rPr>
-                <w:noProof/>
                 <w:webHidden/>
               </w:rPr>
+              <w:fldChar w:fldCharType="begin"/>
+            </w:r>
+            <w:r>
+              <w:rPr>
+                <w:webHidden/>
+              </w:rPr>
+              <w:instrText>PAGEREF _Toc35330830 \h</w:instrText>
+            </w:r>
+            <w:r>
+              <w:rPr>
+                <w:webHidden/>
+              </w:rPr>
+              <w:fldChar w:fldCharType="separate"/>
+            </w:r>
+            <w:r>
+              <w:rPr>
+                <w:rStyle w:val="IndexLink"/>
+                <w:vanish w:val="false"/>
+              </w:rPr>
               <w:tab/>
-            </w:r>
-            <w:r>
-              <w:rPr>
-                <w:noProof/>
-                <w:webHidden/>
-              </w:rPr>
-              <w:fldChar w:fldCharType="begin"/>
-            </w:r>
-            <w:r>
-              <w:rPr>
-                <w:noProof/>
-                <w:webHidden/>
-              </w:rPr>
-              <w:instrText xml:space="preserve"> PAGEREF _Toc35330830 \h </w:instrText>
-            </w:r>
-            <w:r>
-              <w:rPr>
-                <w:noProof/>
-                <w:webHidden/>
-              </w:rPr>
-            </w:r>
-            <w:r>
-              <w:rPr>
-                <w:noProof/>
-                <w:webHidden/>
-              </w:rPr>
-              <w:fldChar w:fldCharType="separate"/>
-            </w:r>
-            <w:r>
-              <w:rPr>
-                <w:noProof/>
-                <w:webHidden/>
-              </w:rPr>
               <w:t>2</w:t>
             </w:r>
             <w:r>
               <w:rPr>
-                <w:noProof/>
                 <w:webHidden/>
               </w:rPr>
               <w:fldChar w:fldCharType="end"/>
@@ -322,93 +284,74 @@
         </w:p>
         <w:p>
           <w:pPr>
-            <w:pStyle w:val="Spistreci1"/>
+            <w:pStyle w:val="Contents1"/>
             <w:tabs>
-              <w:tab w:val="left" w:pos="440"/>
-              <w:tab w:val="right" w:leader="dot" w:pos="13994"/>
+              <w:tab w:val="left" w:pos="440" w:leader="none"/>
+              <w:tab w:val="right" w:pos="13994" w:leader="dot"/>
             </w:tabs>
             <w:rPr>
-              <w:rFonts w:eastAsiaTheme="minorEastAsia"/>
-              <w:noProof/>
+              <w:rFonts w:eastAsia="" w:eastAsiaTheme="minorEastAsia"/>
               <w:lang w:eastAsia="pl-PL"/>
             </w:rPr>
           </w:pPr>
-          <w:hyperlink w:anchor="_Toc35330831" w:history="1">
-            <w:r>
-              <w:rPr>
-                <w:rStyle w:val="Hipercze"/>
-                <w:noProof/>
+          <w:hyperlink w:anchor="_Toc35330831">
+            <w:r>
+              <w:rPr>
+                <w:webHidden/>
+                <w:rStyle w:val="IndexLink"/>
               </w:rPr>
               <w:t>2.</w:t>
             </w:r>
             <w:r>
               <w:rPr>
-                <w:rFonts w:eastAsiaTheme="minorEastAsia"/>
-                <w:noProof/>
+                <w:rStyle w:val="IndexLink"/>
+                <w:rFonts w:eastAsia="" w:eastAsiaTheme="minorEastAsia"/>
                 <w:lang w:eastAsia="pl-PL"/>
               </w:rPr>
               <w:tab/>
             </w:r>
             <w:r>
               <w:rPr>
-                <w:rStyle w:val="Hipercze"/>
-                <w:noProof/>
+                <w:rStyle w:val="IndexLink"/>
               </w:rPr>
               <w:t xml:space="preserve">Diagram Venna </w:t>
             </w:r>
             <w:r>
               <w:rPr>
-                <w:rStyle w:val="Hipercze"/>
+                <w:rStyle w:val="IndexLink"/>
                 <w:b/>
                 <w:bCs/>
-                <w:noProof/>
               </w:rPr>
               <w:t>[1 pkt]</w:t>
             </w:r>
             <w:r>
               <w:rPr>
-                <w:noProof/>
                 <w:webHidden/>
               </w:rPr>
+              <w:fldChar w:fldCharType="begin"/>
+            </w:r>
+            <w:r>
+              <w:rPr>
+                <w:webHidden/>
+              </w:rPr>
+              <w:instrText>PAGEREF _Toc35330831 \h</w:instrText>
+            </w:r>
+            <w:r>
+              <w:rPr>
+                <w:webHidden/>
+              </w:rPr>
+              <w:fldChar w:fldCharType="separate"/>
+            </w:r>
+            <w:r>
+              <w:rPr>
+                <w:rStyle w:val="IndexLink"/>
+                <w:vanish w:val="false"/>
+              </w:rPr>
               <w:tab/>
-            </w:r>
-            <w:r>
-              <w:rPr>
-                <w:noProof/>
-                <w:webHidden/>
-              </w:rPr>
-              <w:fldChar w:fldCharType="begin"/>
-            </w:r>
-            <w:r>
-              <w:rPr>
-                <w:noProof/>
-                <w:webHidden/>
-              </w:rPr>
-              <w:instrText xml:space="preserve"> PAGEREF _Toc35330831 \h </w:instrText>
-            </w:r>
-            <w:r>
-              <w:rPr>
-                <w:noProof/>
-                <w:webHidden/>
-              </w:rPr>
-            </w:r>
-            <w:r>
-              <w:rPr>
-                <w:noProof/>
-                <w:webHidden/>
-              </w:rPr>
-              <w:fldChar w:fldCharType="separate"/>
-            </w:r>
-            <w:r>
-              <w:rPr>
-                <w:noProof/>
-                <w:webHidden/>
-              </w:rPr>
               <w:t>3</w:t>
             </w:r>
             <w:r>
               <w:rPr>
-                <w:noProof/>
                 <w:webHidden/>
               </w:rPr>
               <w:fldChar w:fldCharType="end"/>
@@ -417,114 +360,93 @@
         </w:p>
         <w:p>
           <w:pPr>
-            <w:pStyle w:val="Spistreci1"/>
+            <w:pStyle w:val="Contents1"/>
             <w:tabs>
-              <w:tab w:val="left" w:pos="440"/>
-              <w:tab w:val="right" w:leader="dot" w:pos="13994"/>
+              <w:tab w:val="left" w:pos="440" w:leader="none"/>
+              <w:tab w:val="right" w:pos="13994" w:leader="dot"/>
             </w:tabs>
             <w:rPr>
-              <w:rFonts w:eastAsiaTheme="minorEastAsia"/>
-              <w:noProof/>
+              <w:rFonts w:eastAsia="" w:eastAsiaTheme="minorEastAsia"/>
               <w:lang w:eastAsia="pl-PL"/>
             </w:rPr>
           </w:pPr>
-          <w:hyperlink w:anchor="_Toc35330832" w:history="1">
-            <w:r>
-              <w:rPr>
-                <w:rStyle w:val="Hipercze"/>
-                <w:noProof/>
+          <w:hyperlink w:anchor="_Toc35330832">
+            <w:r>
+              <w:rPr>
+                <w:webHidden/>
+                <w:rStyle w:val="IndexLink"/>
                 <w:lang w:val="en-GB"/>
               </w:rPr>
               <w:t>3.</w:t>
             </w:r>
             <w:r>
               <w:rPr>
-                <w:rFonts w:eastAsiaTheme="minorEastAsia"/>
-                <w:noProof/>
+                <w:rStyle w:val="IndexLink"/>
+                <w:rFonts w:eastAsia="" w:eastAsiaTheme="minorEastAsia"/>
                 <w:lang w:eastAsia="pl-PL"/>
               </w:rPr>
               <w:tab/>
             </w:r>
             <w:r>
               <w:rPr>
-                <w:rStyle w:val="Hipercze"/>
-                <w:noProof/>
+                <w:rStyle w:val="IndexLink"/>
                 <w:lang w:val="en-GB"/>
               </w:rPr>
               <w:t xml:space="preserve">Model ERD (ang. </w:t>
             </w:r>
             <w:r>
               <w:rPr>
-                <w:rStyle w:val="Hipercze"/>
+                <w:rStyle w:val="IndexLink"/>
                 <w:i/>
                 <w:iCs/>
-                <w:noProof/>
                 <w:lang w:val="en-GB"/>
               </w:rPr>
               <w:t>Entity Relationship Diagram</w:t>
             </w:r>
             <w:r>
               <w:rPr>
-                <w:rStyle w:val="Hipercze"/>
-                <w:noProof/>
+                <w:rStyle w:val="IndexLink"/>
                 <w:lang w:val="en-GB"/>
               </w:rPr>
               <w:t xml:space="preserve">) </w:t>
             </w:r>
             <w:r>
               <w:rPr>
-                <w:rStyle w:val="Hipercze"/>
+                <w:rStyle w:val="IndexLink"/>
                 <w:b/>
                 <w:bCs/>
-                <w:noProof/>
                 <w:lang w:val="en-GB"/>
               </w:rPr>
               <w:t>[2 pkt]</w:t>
             </w:r>
             <w:r>
               <w:rPr>
-                <w:noProof/>
                 <w:webHidden/>
               </w:rPr>
+              <w:fldChar w:fldCharType="begin"/>
+            </w:r>
+            <w:r>
+              <w:rPr>
+                <w:webHidden/>
+              </w:rPr>
+              <w:instrText>PAGEREF _Toc35330832 \h</w:instrText>
+            </w:r>
+            <w:r>
+              <w:rPr>
+                <w:webHidden/>
+              </w:rPr>
+              <w:fldChar w:fldCharType="separate"/>
+            </w:r>
+            <w:r>
+              <w:rPr>
+                <w:rStyle w:val="IndexLink"/>
+                <w:vanish w:val="false"/>
+              </w:rPr>
               <w:tab/>
-            </w:r>
-            <w:r>
-              <w:rPr>
-                <w:noProof/>
-                <w:webHidden/>
-              </w:rPr>
-              <w:fldChar w:fldCharType="begin"/>
-            </w:r>
-            <w:r>
-              <w:rPr>
-                <w:noProof/>
-                <w:webHidden/>
-              </w:rPr>
-              <w:instrText xml:space="preserve"> PAGEREF _Toc35330832 \h </w:instrText>
-            </w:r>
-            <w:r>
-              <w:rPr>
-                <w:noProof/>
-                <w:webHidden/>
-              </w:rPr>
-            </w:r>
-            <w:r>
-              <w:rPr>
-                <w:noProof/>
-                <w:webHidden/>
-              </w:rPr>
-              <w:fldChar w:fldCharType="separate"/>
-            </w:r>
-            <w:r>
-              <w:rPr>
-                <w:noProof/>
-                <w:webHidden/>
-              </w:rPr>
               <w:t>4</w:t>
             </w:r>
             <w:r>
               <w:rPr>
-                <w:noProof/>
                 <w:webHidden/>
               </w:rPr>
               <w:fldChar w:fldCharType="end"/>
@@ -533,102 +455,82 @@
         </w:p>
         <w:p>
           <w:pPr>
-            <w:pStyle w:val="Spistreci1"/>
+            <w:pStyle w:val="Contents1"/>
             <w:tabs>
-              <w:tab w:val="left" w:pos="440"/>
-              <w:tab w:val="right" w:leader="dot" w:pos="13994"/>
+              <w:tab w:val="left" w:pos="440" w:leader="none"/>
+              <w:tab w:val="right" w:pos="13994" w:leader="dot"/>
             </w:tabs>
             <w:rPr>
-              <w:rFonts w:eastAsiaTheme="minorEastAsia"/>
-              <w:noProof/>
+              <w:rFonts w:eastAsia="" w:eastAsiaTheme="minorEastAsia"/>
               <w:lang w:eastAsia="pl-PL"/>
             </w:rPr>
           </w:pPr>
-          <w:hyperlink w:anchor="_Toc35330833" w:history="1">
-            <w:r>
-              <w:rPr>
-                <w:rStyle w:val="Hipercze"/>
-                <w:noProof/>
+          <w:hyperlink w:anchor="_Toc35330833">
+            <w:r>
+              <w:rPr>
+                <w:webHidden/>
+                <w:rStyle w:val="IndexLink"/>
                 <w:lang w:val="en-GB"/>
               </w:rPr>
               <w:t>4.</w:t>
             </w:r>
             <w:r>
               <w:rPr>
-                <w:rFonts w:eastAsiaTheme="minorEastAsia"/>
-                <w:noProof/>
+                <w:rStyle w:val="IndexLink"/>
+                <w:rFonts w:eastAsia="" w:eastAsiaTheme="minorEastAsia"/>
                 <w:lang w:eastAsia="pl-PL"/>
               </w:rPr>
               <w:tab/>
             </w:r>
             <w:r>
               <w:rPr>
-                <w:rStyle w:val="Hipercze"/>
-                <w:noProof/>
+                <w:rStyle w:val="IndexLink"/>
                 <w:lang w:val="en-GB"/>
               </w:rPr>
               <w:t xml:space="preserve">Model </w:t>
             </w:r>
             <w:r>
               <w:rPr>
-                <w:rStyle w:val="Hipercze"/>
-                <w:noProof/>
+                <w:rStyle w:val="IndexLink"/>
               </w:rPr>
               <w:t xml:space="preserve">relacyjny </w:t>
             </w:r>
             <w:r>
               <w:rPr>
-                <w:rStyle w:val="Hipercze"/>
+                <w:rStyle w:val="IndexLink"/>
                 <w:b/>
                 <w:bCs/>
-                <w:noProof/>
               </w:rPr>
               <w:t>[2 pkt]</w:t>
             </w:r>
             <w:r>
               <w:rPr>
-                <w:noProof/>
                 <w:webHidden/>
               </w:rPr>
+              <w:fldChar w:fldCharType="begin"/>
+            </w:r>
+            <w:r>
+              <w:rPr>
+                <w:webHidden/>
+              </w:rPr>
+              <w:instrText>PAGEREF _Toc35330833 \h</w:instrText>
+            </w:r>
+            <w:r>
+              <w:rPr>
+                <w:webHidden/>
+              </w:rPr>
+              <w:fldChar w:fldCharType="separate"/>
+            </w:r>
+            <w:r>
+              <w:rPr>
+                <w:rStyle w:val="IndexLink"/>
+                <w:vanish w:val="false"/>
+              </w:rPr>
               <w:tab/>
-            </w:r>
-            <w:r>
-              <w:rPr>
-                <w:noProof/>
-                <w:webHidden/>
-              </w:rPr>
-              <w:fldChar w:fldCharType="begin"/>
-            </w:r>
-            <w:r>
-              <w:rPr>
-                <w:noProof/>
-                <w:webHidden/>
-              </w:rPr>
-              <w:instrText xml:space="preserve"> PAGEREF _Toc35330833 \h </w:instrText>
-            </w:r>
-            <w:r>
-              <w:rPr>
-                <w:noProof/>
-                <w:webHidden/>
-              </w:rPr>
-            </w:r>
-            <w:r>
-              <w:rPr>
-                <w:noProof/>
-                <w:webHidden/>
-              </w:rPr>
-              <w:fldChar w:fldCharType="separate"/>
-            </w:r>
-            <w:r>
-              <w:rPr>
-                <w:noProof/>
-                <w:webHidden/>
-              </w:rPr>
               <w:t>5</w:t>
             </w:r>
             <w:r>
               <w:rPr>
-                <w:noProof/>
                 <w:webHidden/>
               </w:rPr>
               <w:fldChar w:fldCharType="end"/>
@@ -637,94 +539,75 @@
         </w:p>
         <w:p>
           <w:pPr>
-            <w:pStyle w:val="Spistreci1"/>
+            <w:pStyle w:val="Contents1"/>
             <w:tabs>
-              <w:tab w:val="left" w:pos="440"/>
-              <w:tab w:val="right" w:leader="dot" w:pos="13994"/>
+              <w:tab w:val="left" w:pos="440" w:leader="none"/>
+              <w:tab w:val="right" w:pos="13994" w:leader="dot"/>
             </w:tabs>
             <w:rPr>
-              <w:rFonts w:eastAsiaTheme="minorEastAsia"/>
-              <w:noProof/>
+              <w:rFonts w:eastAsia="" w:eastAsiaTheme="minorEastAsia"/>
               <w:lang w:eastAsia="pl-PL"/>
             </w:rPr>
           </w:pPr>
-          <w:hyperlink w:anchor="_Toc35330834" w:history="1">
-            <w:r>
-              <w:rPr>
-                <w:rStyle w:val="Hipercze"/>
-                <w:noProof/>
+          <w:hyperlink w:anchor="_Toc35330834">
+            <w:r>
+              <w:rPr>
+                <w:webHidden/>
+                <w:rStyle w:val="IndexLink"/>
                 <w:lang w:val="en-GB"/>
               </w:rPr>
               <w:t>5.</w:t>
             </w:r>
             <w:r>
               <w:rPr>
-                <w:rFonts w:eastAsiaTheme="minorEastAsia"/>
-                <w:noProof/>
+                <w:rStyle w:val="IndexLink"/>
+                <w:rFonts w:eastAsia="" w:eastAsiaTheme="minorEastAsia"/>
                 <w:lang w:eastAsia="pl-PL"/>
               </w:rPr>
               <w:tab/>
             </w:r>
             <w:r>
               <w:rPr>
-                <w:rStyle w:val="Hipercze"/>
-                <w:noProof/>
+                <w:rStyle w:val="IndexLink"/>
               </w:rPr>
               <w:t xml:space="preserve">Podsumowanie </w:t>
             </w:r>
             <w:r>
               <w:rPr>
-                <w:rStyle w:val="Hipercze"/>
+                <w:rStyle w:val="IndexLink"/>
                 <w:b/>
                 <w:bCs/>
-                <w:noProof/>
               </w:rPr>
               <w:t>[2 pkt]</w:t>
             </w:r>
             <w:r>
               <w:rPr>
-                <w:noProof/>
                 <w:webHidden/>
               </w:rPr>
+              <w:fldChar w:fldCharType="begin"/>
+            </w:r>
+            <w:r>
+              <w:rPr>
+                <w:webHidden/>
+              </w:rPr>
+              <w:instrText>PAGEREF _Toc35330834 \h</w:instrText>
+            </w:r>
+            <w:r>
+              <w:rPr>
+                <w:webHidden/>
+              </w:rPr>
+              <w:fldChar w:fldCharType="separate"/>
+            </w:r>
+            <w:r>
+              <w:rPr>
+                <w:rStyle w:val="IndexLink"/>
+                <w:vanish w:val="false"/>
+              </w:rPr>
               <w:tab/>
-            </w:r>
-            <w:r>
-              <w:rPr>
-                <w:noProof/>
-                <w:webHidden/>
-              </w:rPr>
-              <w:fldChar w:fldCharType="begin"/>
-            </w:r>
-            <w:r>
-              <w:rPr>
-                <w:noProof/>
-                <w:webHidden/>
-              </w:rPr>
-              <w:instrText xml:space="preserve"> PAGEREF _Toc35330834 \h </w:instrText>
-            </w:r>
-            <w:r>
-              <w:rPr>
-                <w:noProof/>
-                <w:webHidden/>
-              </w:rPr>
-            </w:r>
-            <w:r>
-              <w:rPr>
-                <w:noProof/>
-                <w:webHidden/>
-              </w:rPr>
-              <w:fldChar w:fldCharType="separate"/>
-            </w:r>
-            <w:r>
-              <w:rPr>
-                <w:noProof/>
-                <w:webHidden/>
-              </w:rPr>
               <w:t>6</w:t>
             </w:r>
             <w:r>
               <w:rPr>
-                <w:noProof/>
                 <w:webHidden/>
               </w:rPr>
               <w:fldChar w:fldCharType="end"/>
@@ -733,84 +616,66 @@
         </w:p>
         <w:p>
           <w:pPr>
-            <w:pStyle w:val="Spistreci1"/>
+            <w:pStyle w:val="Contents1"/>
             <w:tabs>
-              <w:tab w:val="left" w:pos="440"/>
-              <w:tab w:val="right" w:leader="dot" w:pos="13994"/>
+              <w:tab w:val="left" w:pos="440" w:leader="none"/>
+              <w:tab w:val="right" w:pos="13994" w:leader="dot"/>
             </w:tabs>
             <w:rPr>
-              <w:rFonts w:eastAsiaTheme="minorEastAsia"/>
-              <w:noProof/>
+              <w:rFonts w:eastAsia="" w:eastAsiaTheme="minorEastAsia"/>
               <w:lang w:eastAsia="pl-PL"/>
             </w:rPr>
           </w:pPr>
-          <w:hyperlink w:anchor="_Toc35330835" w:history="1">
-            <w:r>
-              <w:rPr>
-                <w:rStyle w:val="Hipercze"/>
-                <w:noProof/>
+          <w:hyperlink w:anchor="_Toc35330835">
+            <w:r>
+              <w:rPr>
+                <w:webHidden/>
+                <w:rStyle w:val="IndexLink"/>
               </w:rPr>
               <w:t>6.</w:t>
             </w:r>
             <w:r>
               <w:rPr>
-                <w:rFonts w:eastAsiaTheme="minorEastAsia"/>
-                <w:noProof/>
+                <w:rStyle w:val="IndexLink"/>
+                <w:rFonts w:eastAsia="" w:eastAsiaTheme="minorEastAsia"/>
                 <w:lang w:eastAsia="pl-PL"/>
               </w:rPr>
               <w:tab/>
             </w:r>
             <w:r>
               <w:rPr>
-                <w:rStyle w:val="Hipercze"/>
-                <w:noProof/>
+                <w:rStyle w:val="IndexLink"/>
               </w:rPr>
               <w:t>Punktacja</w:t>
             </w:r>
             <w:r>
               <w:rPr>
-                <w:noProof/>
                 <w:webHidden/>
               </w:rPr>
+              <w:fldChar w:fldCharType="begin"/>
+            </w:r>
+            <w:r>
+              <w:rPr>
+                <w:webHidden/>
+              </w:rPr>
+              <w:instrText>PAGEREF _Toc35330835 \h</w:instrText>
+            </w:r>
+            <w:r>
+              <w:rPr>
+                <w:webHidden/>
+              </w:rPr>
+              <w:fldChar w:fldCharType="separate"/>
+            </w:r>
+            <w:r>
+              <w:rPr>
+                <w:rStyle w:val="IndexLink"/>
+                <w:vanish w:val="false"/>
+              </w:rPr>
               <w:tab/>
-            </w:r>
-            <w:r>
-              <w:rPr>
-                <w:noProof/>
-                <w:webHidden/>
-              </w:rPr>
-              <w:fldChar w:fldCharType="begin"/>
-            </w:r>
-            <w:r>
-              <w:rPr>
-                <w:noProof/>
-                <w:webHidden/>
-              </w:rPr>
-              <w:instrText xml:space="preserve"> PAGEREF _Toc35330835 \h </w:instrText>
-            </w:r>
-            <w:r>
-              <w:rPr>
-                <w:noProof/>
-                <w:webHidden/>
-              </w:rPr>
-            </w:r>
-            <w:r>
-              <w:rPr>
-                <w:noProof/>
-                <w:webHidden/>
-              </w:rPr>
-              <w:fldChar w:fldCharType="separate"/>
-            </w:r>
-            <w:r>
-              <w:rPr>
-                <w:noProof/>
-                <w:webHidden/>
-              </w:rPr>
               <w:t>7</w:t>
             </w:r>
             <w:r>
               <w:rPr>
-                <w:noProof/>
                 <w:webHidden/>
               </w:rPr>
               <w:fldChar w:fldCharType="end"/>
@@ -819,11 +684,19 @@
         </w:p>
         <w:p>
           <w:pPr>
+            <w:pStyle w:val="Normal"/>
+            <w:rPr>
+              <w:b/>
+              <w:b/>
+              <w:bCs/>
+            </w:rPr>
+          </w:pPr>
+          <w:r>
             <w:rPr>
               <w:b/>
               <w:bCs/>
             </w:rPr>
-          </w:pPr>
+          </w:r>
           <w:r>
             <w:rPr>
               <w:b/>
@@ -836,25 +709,23 @@
     </w:sdt>
     <w:p>
       <w:pPr>
-        <w:pStyle w:val="Nagwek1"/>
+        <w:pStyle w:val="Heading1"/>
         <w:numPr>
           <w:ilvl w:val="0"/>
           <w:numId w:val="1"/>
         </w:numPr>
-        <w:spacing w:line="240" w:lineRule="auto"/>
-        <w:ind w:left="0" w:firstLine="0"/>
+        <w:spacing w:lineRule="auto" w:line="240"/>
+        <w:ind w:left="0" w:hanging="0"/>
         <w:rPr>
+          <w:b/>
           <w:b/>
           <w:bCs/>
         </w:rPr>
       </w:pPr>
       <w:bookmarkStart w:id="0" w:name="_Toc35330830"/>
       <w:r>
-        <w:lastRenderedPageBreak/>
-        <w:t>Opis fragmentu świata rzeczywistego</w:t>
-      </w:r>
-      <w:r>
-        <w:t xml:space="preserve"> </w:t>
+        <w:rPr/>
+        <w:t xml:space="preserve">Opis fragmentu świata rzeczywistego </w:t>
       </w:r>
       <w:r>
         <w:rPr>
@@ -867,95 +738,31 @@
     </w:p>
     <w:p>
       <w:pPr>
-        <w:spacing w:line="360" w:lineRule="auto"/>
+        <w:pStyle w:val="Normal"/>
+        <w:spacing w:lineRule="auto" w:line="360"/>
         <w:jc w:val="both"/>
-      </w:pPr>
-      <w:r>
-        <w:t xml:space="preserve">Biblioteka posiada </w:t>
-      </w:r>
-      <w:r>
-        <w:t>książki</w:t>
-      </w:r>
-      <w:r>
-        <w:t xml:space="preserve">. Klient przychodzi do Biblioteki by wypożyczyć jedną lub więcej książek. </w:t>
-      </w:r>
-      <w:r>
-        <w:t xml:space="preserve">Książka może być wypożyczona wiele razy. </w:t>
-      </w:r>
-      <w:r>
-        <w:t>Obsługuje go jeden z wielu pracownikó</w:t>
-      </w:r>
-      <w:r>
-        <w:t>w</w:t>
-      </w:r>
-      <w:r>
-        <w:t>.</w:t>
-      </w:r>
-      <w:r>
-        <w:t xml:space="preserve"> </w:t>
-      </w:r>
-      <w:r>
-        <w:t>Na życzenie klienta może być d</w:t>
-      </w:r>
-      <w:r>
-        <w:t>o</w:t>
-      </w:r>
-      <w:r>
-        <w:t xml:space="preserve"> wypożyczenia wystawiony dokument, a </w:t>
-      </w:r>
-      <w:r>
-        <w:t>w wyjątkowym przypadku do dokumentu można wystawić</w:t>
-      </w:r>
-      <w:r>
-        <w:t xml:space="preserve"> dokument korygując</w:t>
-      </w:r>
-      <w:r>
-        <w:t>y</w:t>
-      </w:r>
-      <w:r>
-        <w:t xml:space="preserve">. </w:t>
-      </w:r>
-      <w:r>
-        <w:t>Książka</w:t>
-      </w:r>
-      <w:r>
-        <w:t xml:space="preserve"> ma swoje atrybuty i </w:t>
-      </w:r>
-      <w:r>
-        <w:t>każda książka musi mieć konkretnego a</w:t>
-      </w:r>
-      <w:r>
-        <w:t>ut</w:t>
-      </w:r>
-      <w:r>
-        <w:t>ora. Natomiast autor może posiadać wiele książek</w:t>
-      </w:r>
-      <w:r>
-        <w:t>, ale nie musi.</w:t>
+        <w:rPr/>
+      </w:pPr>
+      <w:r>
+        <w:rPr/>
+        <w:t>Biblioteka posiada książki. Klient przychodzi do Biblioteki by wypożyczyć jedną lub więcej książek. Książka może być wypożyczona wiele razy. Obsługuje go jeden z wielu pracowników. Na życzenie klienta może być do wypożyczenia wystawiony dokument, a w wyjątkowym przypadku do dokumentu można wystawić dokument korygujący. Książka ma swoje atrybuty i każda książka musi mieć konkretnego autora. Natomiast autor może posiadać wiele książek, ale nie musi.</w:t>
       </w:r>
     </w:p>
     <w:p>
       <w:pPr>
-        <w:pStyle w:val="Nagwek1"/>
+        <w:pStyle w:val="Heading1"/>
         <w:numPr>
           <w:ilvl w:val="0"/>
           <w:numId w:val="1"/>
         </w:numPr>
-        <w:spacing w:line="240" w:lineRule="auto"/>
-        <w:ind w:left="0" w:firstLine="0"/>
+        <w:spacing w:lineRule="auto" w:line="240"/>
+        <w:ind w:left="0" w:hanging="0"/>
+        <w:rPr/>
       </w:pPr>
       <w:bookmarkStart w:id="1" w:name="_Toc35330831"/>
       <w:r>
-        <w:lastRenderedPageBreak/>
-        <w:t xml:space="preserve">Diagram </w:t>
-      </w:r>
-      <w:proofErr w:type="spellStart"/>
-      <w:r>
-        <w:t>Venna</w:t>
-      </w:r>
-      <w:proofErr w:type="spellEnd"/>
-      <w:r>
-        <w:t xml:space="preserve"> </w:t>
+        <w:rPr/>
+        <w:t xml:space="preserve">Diagram Venna </w:t>
       </w:r>
       <w:r>
         <w:rPr>
@@ -968,17 +775,17 @@
     </w:p>
     <w:p>
       <w:pPr>
-        <w:keepNext/>
-      </w:pPr>
-      <w:r>
-        <w:rPr>
-          <w:noProof/>
-        </w:rPr>
+        <w:pStyle w:val="Normal"/>
+        <w:keepNext w:val="true"/>
+        <w:rPr/>
+      </w:pPr>
+      <w:r>
+        <w:rPr/>
         <w:drawing>
-          <wp:inline distT="0" distB="0" distL="0" distR="0" wp14:anchorId="19A8D249" wp14:editId="3532713A">
+          <wp:inline distT="0" distB="635" distL="0" distR="7620">
             <wp:extent cx="8888730" cy="3923665"/>
-            <wp:effectExtent l="0" t="0" r="7620" b="635"/>
-            <wp:docPr id="3" name="Obraz 3"/>
+            <wp:effectExtent l="0" t="0" r="0" b="0"/>
+            <wp:docPr id="2" name="Obraz 3" descr=""/>
             <wp:cNvGraphicFramePr>
               <a:graphicFrameLocks xmlns:a="http://schemas.openxmlformats.org/drawingml/2006/main" noChangeAspect="1"/>
             </wp:cNvGraphicFramePr>
@@ -986,20 +793,13 @@
               <a:graphicData uri="http://schemas.openxmlformats.org/drawingml/2006/picture">
                 <pic:pic xmlns:pic="http://schemas.openxmlformats.org/drawingml/2006/picture">
                   <pic:nvPicPr>
-                    <pic:cNvPr id="0" name="Picture 1"/>
+                    <pic:cNvPr id="2" name="Obraz 3" descr=""/>
                     <pic:cNvPicPr>
                       <a:picLocks noChangeAspect="1" noChangeArrowheads="1"/>
                     </pic:cNvPicPr>
                   </pic:nvPicPr>
                   <pic:blipFill>
-                    <a:blip r:embed="rId10">
-                      <a:extLst>
-                        <a:ext uri="{28A0092B-C50C-407E-A947-70E740481C1C}">
-                          <a14:useLocalDpi xmlns:a14="http://schemas.microsoft.com/office/drawing/2010/main" val="0"/>
-                        </a:ext>
-                      </a:extLst>
-                    </a:blip>
-                    <a:srcRect/>
+                    <a:blip r:embed="rId3"/>
                     <a:stretch>
                       <a:fillRect/>
                     </a:stretch>
@@ -1012,10 +812,6 @@
                     <a:prstGeom prst="rect">
                       <a:avLst/>
                     </a:prstGeom>
-                    <a:noFill/>
-                    <a:ln>
-                      <a:noFill/>
-                    </a:ln>
                   </pic:spPr>
                 </pic:pic>
               </a:graphicData>
@@ -1026,70 +822,77 @@
     </w:p>
     <w:p>
       <w:pPr>
-        <w:pStyle w:val="Legenda"/>
+        <w:pStyle w:val="Caption1"/>
         <w:jc w:val="center"/>
-      </w:pPr>
-      <w:r>
+        <w:rPr/>
+      </w:pPr>
+      <w:r>
+        <w:rPr/>
         <w:t xml:space="preserve">Rysunek </w:t>
       </w:r>
-      <w:fldSimple w:instr=" SEQ Rysunek \* ARABIC ">
-        <w:r>
-          <w:rPr>
-            <w:noProof/>
-          </w:rPr>
-          <w:t>1</w:t>
-        </w:r>
-      </w:fldSimple>
-      <w:r>
-        <w:t xml:space="preserve"> Diagram </w:t>
-      </w:r>
-      <w:proofErr w:type="spellStart"/>
-      <w:r>
-        <w:t>Venna</w:t>
-      </w:r>
-      <w:proofErr w:type="spellEnd"/>
-      <w:r>
-        <w:t xml:space="preserve"> opracowany w na podstawie </w:t>
-      </w:r>
-      <w:r>
-        <w:t>ustalonego</w:t>
-      </w:r>
-      <w:r>
-        <w:t xml:space="preserve"> fragmentu świata rzeczywistego, źródło: opracowanie własne</w:t>
+      <w:r>
+        <w:rPr/>
+        <w:fldChar w:fldCharType="begin"/>
+      </w:r>
+      <w:r>
+        <w:rPr/>
+        <w:instrText> SEQ Rysunek \* ARABIC </w:instrText>
+      </w:r>
+      <w:r>
+        <w:rPr/>
+        <w:fldChar w:fldCharType="separate"/>
+      </w:r>
+      <w:r>
+        <w:rPr/>
+        <w:t>1</w:t>
+      </w:r>
+      <w:r>
+        <w:rPr/>
+        <w:fldChar w:fldCharType="end"/>
+      </w:r>
+      <w:r>
+        <w:rPr/>
+        <w:t xml:space="preserve"> Diagram Venna opracowany w na podstawie ustalonego fragmentu świata rzeczywistego, źródło: opracowanie własne</w:t>
       </w:r>
     </w:p>
     <w:p>
       <w:pPr>
+        <w:pStyle w:val="Normal"/>
         <w:rPr>
-          <w:rFonts w:asciiTheme="majorHAnsi" w:eastAsiaTheme="majorEastAsia" w:hAnsiTheme="majorHAnsi" w:cstheme="majorBidi"/>
-          <w:color w:val="2F5496" w:themeColor="accent1" w:themeShade="BF"/>
+          <w:rFonts w:ascii="Calibri Light" w:hAnsi="Calibri Light" w:eastAsia="" w:cs="" w:asciiTheme="majorHAnsi" w:cstheme="majorBidi" w:eastAsiaTheme="majorEastAsia" w:hAnsiTheme="majorHAnsi"/>
+          <w:color w:val="2F5496" w:themeColor="accent1" w:themeShade="bf"/>
           <w:sz w:val="32"/>
           <w:szCs w:val="32"/>
         </w:rPr>
       </w:pPr>
       <w:r>
+        <w:rPr>
+          <w:rFonts w:eastAsia="" w:cs="" w:cstheme="majorBidi" w:eastAsiaTheme="majorEastAsia" w:ascii="Calibri Light" w:hAnsi="Calibri Light"/>
+          <w:color w:val="2F5496" w:themeColor="accent1" w:themeShade="bf"/>
+          <w:sz w:val="32"/>
+          <w:szCs w:val="32"/>
+        </w:rPr>
+      </w:r>
+      <w:r>
         <w:br w:type="page"/>
       </w:r>
     </w:p>
     <w:p>
       <w:pPr>
-        <w:pStyle w:val="Nagwek1"/>
+        <w:pStyle w:val="Heading1"/>
         <w:numPr>
           <w:ilvl w:val="0"/>
           <w:numId w:val="1"/>
         </w:numPr>
-        <w:spacing w:line="240" w:lineRule="auto"/>
-        <w:ind w:left="0" w:firstLine="0"/>
+        <w:spacing w:lineRule="auto" w:line="240"/>
+        <w:ind w:left="0" w:hanging="0"/>
+        <w:rPr/>
+      </w:pPr>
+      <w:bookmarkStart w:id="2" w:name="_Toc35330832"/>
+      <w:r>
         <w:rPr>
           <w:lang w:val="en-GB"/>
         </w:rPr>
-      </w:pPr>
-      <w:bookmarkStart w:id="2" w:name="_Toc35330832"/>
-      <w:r>
-        <w:rPr>
-          <w:lang w:val="en-GB"/>
-        </w:rPr>
-        <w:lastRenderedPageBreak/>
         <w:t xml:space="preserve">Model ERD (ang. </w:t>
       </w:r>
       <w:r>
@@ -1104,13 +907,7 @@
         <w:rPr>
           <w:lang w:val="en-GB"/>
         </w:rPr>
-        <w:t>)</w:t>
-      </w:r>
-      <w:r>
-        <w:rPr>
-          <w:lang w:val="en-GB"/>
-        </w:rPr>
-        <w:t xml:space="preserve"> </w:t>
+        <w:t xml:space="preserve">) </w:t>
       </w:r>
       <w:r>
         <w:rPr>
@@ -1118,41 +915,16 @@
           <w:bCs/>
           <w:lang w:val="en-GB"/>
         </w:rPr>
-        <w:t xml:space="preserve">[2 </w:t>
-      </w:r>
-      <w:proofErr w:type="spellStart"/>
-      <w:r>
-        <w:rPr>
-          <w:b/>
-          <w:bCs/>
-          <w:lang w:val="en-GB"/>
-        </w:rPr>
-        <w:t>pkt</w:t>
-      </w:r>
-      <w:proofErr w:type="spellEnd"/>
-      <w:r>
-        <w:rPr>
-          <w:b/>
-          <w:bCs/>
-          <w:lang w:val="en-GB"/>
-        </w:rPr>
-        <w:t>]</w:t>
+        <w:t>[2 pkt]</w:t>
       </w:r>
       <w:bookmarkEnd w:id="2"/>
-    </w:p>
-    <w:p>
-      <w:pPr>
-        <w:keepNext/>
-      </w:pPr>
-      <w:r>
-        <w:rPr>
-          <w:noProof/>
-        </w:rPr>
+      <w:r>
+        <w:rPr/>
         <w:drawing>
-          <wp:inline distT="0" distB="0" distL="0" distR="0" wp14:anchorId="3CCE9B65" wp14:editId="18C50A17">
-            <wp:extent cx="8720863" cy="4933507"/>
-            <wp:effectExtent l="0" t="0" r="4445" b="635"/>
-            <wp:docPr id="7" name="Obraz 7"/>
+          <wp:inline distT="0" distB="635" distL="0" distR="4445">
+            <wp:extent cx="8721090" cy="4695190"/>
+            <wp:effectExtent l="0" t="0" r="0" b="0"/>
+            <wp:docPr id="3" name="Obraz 7" descr=""/>
             <wp:cNvGraphicFramePr>
               <a:graphicFrameLocks xmlns:a="http://schemas.openxmlformats.org/drawingml/2006/main" noChangeAspect="1"/>
             </wp:cNvGraphicFramePr>
@@ -1160,20 +932,13 @@
               <a:graphicData uri="http://schemas.openxmlformats.org/drawingml/2006/picture">
                 <pic:pic xmlns:pic="http://schemas.openxmlformats.org/drawingml/2006/picture">
                   <pic:nvPicPr>
-                    <pic:cNvPr id="0" name="Picture 6"/>
+                    <pic:cNvPr id="3" name="Obraz 7" descr=""/>
                     <pic:cNvPicPr>
                       <a:picLocks noChangeAspect="1" noChangeArrowheads="1"/>
                     </pic:cNvPicPr>
                   </pic:nvPicPr>
                   <pic:blipFill>
-                    <a:blip r:embed="rId11">
-                      <a:extLst>
-                        <a:ext uri="{28A0092B-C50C-407E-A947-70E740481C1C}">
-                          <a14:useLocalDpi xmlns:a14="http://schemas.microsoft.com/office/drawing/2010/main" val="0"/>
-                        </a:ext>
-                      </a:extLst>
-                    </a:blip>
-                    <a:srcRect/>
+                    <a:blip r:embed="rId4"/>
                     <a:stretch>
                       <a:fillRect/>
                     </a:stretch>
@@ -1181,15 +946,11 @@
                   <pic:spPr bwMode="auto">
                     <a:xfrm>
                       <a:off x="0" y="0"/>
-                      <a:ext cx="8822199" cy="4990834"/>
+                      <a:ext cx="8721090" cy="4695190"/>
                     </a:xfrm>
                     <a:prstGeom prst="rect">
                       <a:avLst/>
                     </a:prstGeom>
-                    <a:noFill/>
-                    <a:ln>
-                      <a:noFill/>
-                    </a:ln>
                   </pic:spPr>
                 </pic:pic>
               </a:graphicData>
@@ -1200,33 +961,48 @@
     </w:p>
     <w:p>
       <w:pPr>
-        <w:pStyle w:val="Legenda"/>
+        <w:pStyle w:val="Caption1"/>
         <w:jc w:val="center"/>
-      </w:pPr>
-      <w:r>
+        <w:rPr/>
+      </w:pPr>
+      <w:r>
+        <w:rPr/>
         <w:t xml:space="preserve">Rysunek </w:t>
       </w:r>
-      <w:fldSimple w:instr=" SEQ Rysunek \* ARABIC ">
-        <w:r>
-          <w:rPr>
-            <w:noProof/>
-          </w:rPr>
-          <w:t>2</w:t>
-        </w:r>
-      </w:fldSimple>
-      <w:r>
+      <w:r>
+        <w:rPr/>
+        <w:fldChar w:fldCharType="begin"/>
+      </w:r>
+      <w:r>
+        <w:rPr/>
+        <w:instrText> SEQ Rysunek \* ARABIC </w:instrText>
+      </w:r>
+      <w:r>
+        <w:rPr/>
+        <w:fldChar w:fldCharType="separate"/>
+      </w:r>
+      <w:r>
+        <w:rPr/>
+        <w:t>2</w:t>
+      </w:r>
+      <w:r>
+        <w:rPr/>
+        <w:fldChar w:fldCharType="end"/>
+      </w:r>
+      <w:r>
+        <w:rPr/>
         <w:t xml:space="preserve"> Diagram związków encji zbudowany w oparciu o opracowany opis fragmentu świata rzeczywistego, źródło: opracowanie własne</w:t>
       </w:r>
     </w:p>
     <w:p>
       <w:pPr>
-        <w:pStyle w:val="Nagwek1"/>
+        <w:pStyle w:val="Heading1"/>
         <w:numPr>
           <w:ilvl w:val="0"/>
           <w:numId w:val="1"/>
         </w:numPr>
-        <w:spacing w:line="240" w:lineRule="auto"/>
-        <w:ind w:left="0" w:firstLine="0"/>
+        <w:spacing w:lineRule="auto" w:line="240"/>
+        <w:ind w:left="0" w:hanging="0"/>
         <w:rPr>
           <w:lang w:val="en-GB"/>
         </w:rPr>
@@ -1236,14 +1012,11 @@
         <w:rPr>
           <w:lang w:val="en-GB"/>
         </w:rPr>
-        <w:lastRenderedPageBreak/>
         <w:t xml:space="preserve">Model </w:t>
       </w:r>
       <w:r>
-        <w:t>relacyjny</w:t>
-      </w:r>
-      <w:r>
-        <w:t xml:space="preserve"> </w:t>
+        <w:rPr/>
+        <w:t xml:space="preserve">relacyjny </w:t>
       </w:r>
       <w:r>
         <w:rPr>
@@ -1256,17 +1029,17 @@
     </w:p>
     <w:p>
       <w:pPr>
-        <w:keepNext/>
-      </w:pPr>
-      <w:r>
-        <w:rPr>
-          <w:noProof/>
-        </w:rPr>
+        <w:pStyle w:val="Normal"/>
+        <w:keepNext w:val="true"/>
+        <w:rPr/>
+      </w:pPr>
+      <w:r>
+        <w:rPr/>
         <w:drawing>
-          <wp:inline distT="0" distB="0" distL="0" distR="0" wp14:anchorId="19D93EA7" wp14:editId="30042B7F">
-            <wp:extent cx="8722360" cy="4940135"/>
-            <wp:effectExtent l="0" t="0" r="2540" b="0"/>
-            <wp:docPr id="6" name="Obraz 6"/>
+          <wp:inline distT="0" distB="0" distL="0" distR="2540">
+            <wp:extent cx="8722360" cy="4940300"/>
+            <wp:effectExtent l="0" t="0" r="0" b="0"/>
+            <wp:docPr id="4" name="Obraz 6" descr=""/>
             <wp:cNvGraphicFramePr>
               <a:graphicFrameLocks xmlns:a="http://schemas.openxmlformats.org/drawingml/2006/main" noChangeAspect="1"/>
             </wp:cNvGraphicFramePr>
@@ -1274,20 +1047,13 @@
               <a:graphicData uri="http://schemas.openxmlformats.org/drawingml/2006/picture">
                 <pic:pic xmlns:pic="http://schemas.openxmlformats.org/drawingml/2006/picture">
                   <pic:nvPicPr>
-                    <pic:cNvPr id="0" name="Picture 4"/>
+                    <pic:cNvPr id="4" name="Obraz 6" descr=""/>
                     <pic:cNvPicPr>
                       <a:picLocks noChangeAspect="1" noChangeArrowheads="1"/>
                     </pic:cNvPicPr>
                   </pic:nvPicPr>
                   <pic:blipFill>
-                    <a:blip r:embed="rId12">
-                      <a:extLst>
-                        <a:ext uri="{28A0092B-C50C-407E-A947-70E740481C1C}">
-                          <a14:useLocalDpi xmlns:a14="http://schemas.microsoft.com/office/drawing/2010/main" val="0"/>
-                        </a:ext>
-                      </a:extLst>
-                    </a:blip>
-                    <a:srcRect/>
+                    <a:blip r:embed="rId5"/>
                     <a:stretch>
                       <a:fillRect/>
                     </a:stretch>
@@ -1295,15 +1061,11 @@
                   <pic:spPr bwMode="auto">
                     <a:xfrm>
                       <a:off x="0" y="0"/>
-                      <a:ext cx="8746763" cy="4953956"/>
+                      <a:ext cx="8722360" cy="4940300"/>
                     </a:xfrm>
                     <a:prstGeom prst="rect">
                       <a:avLst/>
                     </a:prstGeom>
-                    <a:noFill/>
-                    <a:ln>
-                      <a:noFill/>
-                    </a:ln>
                   </pic:spPr>
                 </pic:pic>
               </a:graphicData>
@@ -1314,53 +1076,54 @@
     </w:p>
     <w:p>
       <w:pPr>
-        <w:pStyle w:val="Legenda"/>
+        <w:pStyle w:val="Caption1"/>
         <w:jc w:val="center"/>
-      </w:pPr>
-      <w:r>
+        <w:rPr/>
+      </w:pPr>
+      <w:r>
+        <w:rPr/>
         <w:t xml:space="preserve">Rysunek </w:t>
       </w:r>
-      <w:fldSimple w:instr=" SEQ Rysunek \* ARABIC ">
-        <w:r>
-          <w:rPr>
-            <w:noProof/>
-          </w:rPr>
-          <w:t>3</w:t>
-        </w:r>
-      </w:fldSimple>
-      <w:r>
-        <w:rPr>
-          <w:noProof/>
-        </w:rPr>
-        <w:t xml:space="preserve"> Model rrelacyjny powstały w wyniku transformacji diagramu związków encji</w:t>
-      </w:r>
-      <w:r>
-        <w:rPr>
-          <w:noProof/>
-        </w:rPr>
-        <w:t>, źródło: opracowanie własne</w:t>
+      <w:r>
+        <w:rPr/>
+        <w:fldChar w:fldCharType="begin"/>
+      </w:r>
+      <w:r>
+        <w:rPr/>
+        <w:instrText> SEQ Rysunek \* ARABIC </w:instrText>
+      </w:r>
+      <w:r>
+        <w:rPr/>
+        <w:fldChar w:fldCharType="separate"/>
+      </w:r>
+      <w:r>
+        <w:rPr/>
+        <w:t>3</w:t>
+      </w:r>
+      <w:r>
+        <w:rPr/>
+        <w:fldChar w:fldCharType="end"/>
+      </w:r>
+      <w:r>
+        <w:rPr/>
+        <w:t xml:space="preserve"> Model rrelacyjny powstały w wyniku transformacji diagramu związków encji, źródło: opracowanie własne</w:t>
       </w:r>
     </w:p>
     <w:p>
       <w:pPr>
-        <w:pStyle w:val="Nagwek1"/>
+        <w:pStyle w:val="Heading1"/>
         <w:numPr>
           <w:ilvl w:val="0"/>
           <w:numId w:val="1"/>
         </w:numPr>
-        <w:spacing w:line="240" w:lineRule="auto"/>
-        <w:ind w:left="0" w:firstLine="0"/>
-        <w:rPr>
-          <w:lang w:val="en-GB"/>
-        </w:rPr>
+        <w:spacing w:lineRule="auto" w:line="240"/>
+        <w:ind w:left="0" w:hanging="0"/>
+        <w:rPr/>
       </w:pPr>
       <w:bookmarkStart w:id="4" w:name="_Toc35330834"/>
       <w:r>
-        <w:lastRenderedPageBreak/>
-        <w:t>Podsumowanie</w:t>
-      </w:r>
-      <w:r>
-        <w:t xml:space="preserve"> </w:t>
+        <w:rPr/>
+        <w:t xml:space="preserve">Podsumowanie </w:t>
       </w:r>
       <w:r>
         <w:rPr>
@@ -1373,87 +1136,72 @@
     </w:p>
     <w:p>
       <w:pPr>
-        <w:spacing w:after="0"/>
-      </w:pPr>
-      <w:r>
-        <w:t>Pierwszym etapem projektowania był wybór wycinka rzeczywistości, który chcemy zamodelować. Zdecydowaliśmy się wybrać bibliotekę</w:t>
-      </w:r>
-      <w:r>
-        <w:t xml:space="preserve">. </w:t>
-      </w:r>
-      <w:r>
+        <w:pStyle w:val="Normal"/>
+        <w:spacing w:before="0" w:after="0"/>
+        <w:rPr/>
+      </w:pPr>
+      <w:r>
+        <w:rPr/>
+        <w:t xml:space="preserve">Pierwszym etapem projektowania był wybór wycinka rzeczywistości, który chcemy zamodelować. Zdecydowaliśmy się wybrać bibliotekę. </w:t>
         <w:br/>
-        <w:t xml:space="preserve">Po nim nastąpił najważniejsza część, czyli sporządzenie słownego opisu, na podstawie którego będziemy pracować w dalszych krokach. Uważamy go za najważniejszy, ponieważ każdy, nawet najdrobniejszy błąd, lub nieścisłość w opisie rzutuje bezpośrednio na błędy przy rysowaniu modeli. Diagram </w:t>
-      </w:r>
-      <w:proofErr w:type="spellStart"/>
-      <w:r>
-        <w:t>Venna</w:t>
-      </w:r>
-      <w:proofErr w:type="spellEnd"/>
-      <w:r>
-        <w:t xml:space="preserve">, czyli najbardziej prymitywny ze wszystkich trzech przez nas wykonanych pomógł nam upewnić się, że dobrze opisaliśmy wypożyczanie książek. Rysując go staraliśmy się pokazać jak najwięcej zależności, którymi cechuje się nasz przypadek. Jednak dla zachowania czytelności ograniczyliśmy ilość elementów w ukazanych zbiorach, a tym samym nie wszystkie przypadki są ukazane(nie ma pokazanego dokumentu korygującego, który odwoływałby się do innego dokumentu, ale z uwagi na to, że nie musi on występować nie dodawaliśmy go na siłę). Jako, że nasz temat, czyli wypożyczanie książek jest bardzo zbliżony do wypożyczania samochodów, które oddaliśmy zrobione na zajęciach, to wykorzystaliśmy szkielet, do przekształcenia go w naszą wersję modeli ERD i modelu relacyjnego. </w:t>
-      </w:r>
-      <w:proofErr w:type="spellStart"/>
-      <w:r>
-        <w:t>Clue</w:t>
-      </w:r>
-      <w:proofErr w:type="spellEnd"/>
-      <w:r>
-        <w:t xml:space="preserve"> tworzenia modelu ERD</w:t>
-      </w:r>
-      <w:r>
-        <w:t xml:space="preserve"> było zastąpienie związku wiele do wiele(M do N) </w:t>
-      </w:r>
-      <w:proofErr w:type="spellStart"/>
-      <w:r>
-        <w:t>tzn</w:t>
-      </w:r>
-      <w:proofErr w:type="spellEnd"/>
-      <w:r>
-        <w:t xml:space="preserve"> encją słabą. W naszym przypadku związek M do N wystąpił między Transakcją, a wypożyczaną Książką i nazwaliśmy ją „Wypożyczenie”.  Po stworzeniu Modelu ERD i upewnieniu się, że wszystkie </w:t>
-      </w:r>
-      <w:proofErr w:type="spellStart"/>
-      <w:r>
-        <w:t>atryguty</w:t>
-      </w:r>
-      <w:proofErr w:type="spellEnd"/>
-      <w:r>
-        <w:t xml:space="preserve"> linie oraz strzałki są poprawnie narysowane zgodnie z opisem stworzenie modelu relacji było już tylko przejściem na inne symbole/</w:t>
-      </w:r>
-      <w:proofErr w:type="spellStart"/>
-      <w:r>
-        <w:t>nazyw</w:t>
-      </w:r>
-      <w:proofErr w:type="spellEnd"/>
-      <w:r>
-        <w:t xml:space="preserve">(NULL zamiast ‘o’ PK zamiast „#” itd.) i zmianą liczby </w:t>
-      </w:r>
-      <w:r>
-        <w:t>pojedynczej</w:t>
+        <w:t>Po nim nastąpił najważniejsza część, czyli sporządzenie słownego opisu, na podstawie którego będziemy pracować w dalszych krokach. Uważamy go za najważniejszy, ponieważ każdy, nawet najdrobniejszy błąd, lub nieścisłość w opisie rzutuje bezpośrednio na błędy przy rysowaniu modeli. Diagram Venna, czyli najbardziej prymitywny ze wszystkich trzech przez nas wykonanych pomógł nam upewnić się, że dobrze opisaliśmy wypożyczanie książek. Rysując go staraliśmy się pokazać jak najwięcej zależności, którymi cechuje się nasz przypadek. Jednak dla zachowania czytelności ograniczyliśmy ilość elementów w ukazanych zbiorach, a tym samym nie wszystkie przypadki są ukazane(nie ma pokazanego dokumentu korygującego, który odwoływałby się do innego dokumentu, ale z uwagi na to, że nie musi on występować nie dodawaliśmy go na siłę). Jako, że nasz temat, czyli wypożyczanie książek jest bardzo zbliżony do wypożyczania samochodów, które oddaliśmy zrobione na zajęciach, to wykorzystaliśmy szkielet, do przekształcenia go w naszą wersję modeli ERD i modelu relacyjnego. Clue tworzenia modelu ERD było zastąpienie związku wiele do wiele(M do N) tzn encją słabą. W naszym przypadku związek M do N wystąpił między Transakcją, a wypożyczaną Książką i nazwaliśmy ją „Wypożyczenie”.  Po stworzeniu Modelu ERD i upewnieniu się, że wszystkie atry</w:t>
+      </w:r>
+      <w:r>
+        <w:rPr/>
+        <w:t>b</w:t>
+      </w:r>
+      <w:r>
+        <w:rPr/>
+        <w:t>uty linie oraz strzałki są poprawnie narysowane zgodnie z opisem stworzenie modelu relacji było już tylko przejściem na inne symbole/nazw</w:t>
+      </w:r>
+      <w:r>
+        <w:rPr/>
+        <w:t xml:space="preserve">y </w:t>
+      </w:r>
+      <w:r>
+        <w:rPr/>
+        <w:t>(NULL zamiast ‘o’ PK zamiast „#” itd.) i zmianą liczby pojedynczej</w:t>
       </w:r>
       <w:bookmarkStart w:id="5" w:name="_GoBack"/>
       <w:bookmarkEnd w:id="5"/>
       <w:r>
-        <w:t xml:space="preserve"> na mnogą przy nazwach encji. Po ponownym sprawdzeniu modeli uzupełniliśmy sprawozdanie według schematu.</w:t>
+        <w:rPr/>
+        <w:t xml:space="preserve"> na mnogą przy nazwach encji.</w:t>
+      </w:r>
+      <w:r>
+        <w:rPr/>
+        <w:t>W modelu relacyjnym również zaznaczyliśmy relacje bezpośrednio od kluczy obcych do kluczy podstawowych dla przejrzystości</w:t>
+      </w:r>
+      <w:r>
+        <w:rPr/>
+        <w:t>. Po ponownym sprawdzeniu modeli uzupełniliśmy sprawozdanie według schematu.</w:t>
       </w:r>
     </w:p>
     <w:p>
+      <w:pPr>
+        <w:pStyle w:val="Normal"/>
+        <w:rPr/>
+      </w:pPr>
+      <w:r>
+        <w:rPr/>
+      </w:r>
       <w:r>
         <w:br w:type="page"/>
       </w:r>
     </w:p>
     <w:p>
       <w:pPr>
-        <w:pStyle w:val="Nagwek1"/>
+        <w:pStyle w:val="Heading1"/>
         <w:numPr>
           <w:ilvl w:val="0"/>
           <w:numId w:val="1"/>
         </w:numPr>
         <w:ind w:left="357" w:hanging="357"/>
+        <w:rPr/>
       </w:pPr>
       <w:bookmarkStart w:id="6" w:name="_Toc35330835"/>
       <w:r>
-        <w:lastRenderedPageBreak/>
+        <w:rPr/>
         <w:t>Punktacja</w:t>
       </w:r>
       <w:bookmarkEnd w:id="6"/>
@@ -1461,27 +1209,39 @@
     <w:tbl>
       <w:tblPr>
         <w:tblStyle w:val="Tabela-Siatka"/>
-        <w:tblW w:w="0" w:type="auto"/>
-        <w:tblLook w:val="04A0" w:firstRow="1" w:lastRow="0" w:firstColumn="1" w:lastColumn="0" w:noHBand="0" w:noVBand="1"/>
+        <w:tblW w:w="13994" w:type="dxa"/>
+        <w:jc w:val="left"/>
+        <w:tblInd w:w="0" w:type="dxa"/>
+        <w:tblCellMar>
+          <w:top w:w="0" w:type="dxa"/>
+          <w:left w:w="108" w:type="dxa"/>
+          <w:bottom w:w="0" w:type="dxa"/>
+          <w:right w:w="108" w:type="dxa"/>
+        </w:tblCellMar>
+        <w:tblLook w:noVBand="1" w:val="04a0" w:noHBand="0" w:lastColumn="0" w:firstColumn="1" w:lastRow="0" w:firstRow="1"/>
       </w:tblPr>
       <w:tblGrid>
         <w:gridCol w:w="6997"/>
-        <w:gridCol w:w="6997"/>
+        <w:gridCol w:w="6996"/>
       </w:tblGrid>
       <w:tr>
         <w:trPr>
-          <w:trHeight w:val="567"/>
+          <w:trHeight w:val="567" w:hRule="atLeast"/>
         </w:trPr>
         <w:tc>
           <w:tcPr>
             <w:tcW w:w="6997" w:type="dxa"/>
-            <w:shd w:val="clear" w:color="auto" w:fill="F57000"/>
+            <w:tcBorders/>
+            <w:shd w:color="auto" w:fill="F57000" w:val="clear"/>
             <w:vAlign w:val="center"/>
           </w:tcPr>
           <w:p>
             <w:pPr>
+              <w:pStyle w:val="Normal"/>
+              <w:spacing w:lineRule="auto" w:line="240" w:before="0" w:after="0"/>
               <w:jc w:val="center"/>
               <w:rPr>
+                <w:b/>
                 <w:b/>
                 <w:bCs/>
                 <w:color w:val="FFFFFF" w:themeColor="background1"/>
@@ -1499,14 +1259,18 @@
         </w:tc>
         <w:tc>
           <w:tcPr>
-            <w:tcW w:w="6997" w:type="dxa"/>
-            <w:shd w:val="clear" w:color="auto" w:fill="F57000"/>
+            <w:tcW w:w="6996" w:type="dxa"/>
+            <w:tcBorders/>
+            <w:shd w:color="auto" w:fill="F57000" w:val="clear"/>
             <w:vAlign w:val="center"/>
           </w:tcPr>
           <w:p>
             <w:pPr>
+              <w:pStyle w:val="Normal"/>
+              <w:spacing w:lineRule="auto" w:line="240" w:before="0" w:after="0"/>
               <w:jc w:val="center"/>
               <w:rPr>
+                <w:b/>
                 <w:b/>
                 <w:bCs/>
                 <w:color w:val="FFFFFF" w:themeColor="background1"/>
@@ -1525,32 +1289,44 @@
       </w:tr>
       <w:tr>
         <w:trPr>
-          <w:trHeight w:val="567"/>
+          <w:trHeight w:val="567" w:hRule="atLeast"/>
         </w:trPr>
         <w:tc>
           <w:tcPr>
             <w:tcW w:w="6997" w:type="dxa"/>
+            <w:tcBorders/>
+            <w:shd w:fill="auto" w:val="clear"/>
             <w:vAlign w:val="center"/>
           </w:tcPr>
           <w:p>
             <w:pPr>
+              <w:pStyle w:val="Normal"/>
+              <w:spacing w:lineRule="auto" w:line="240" w:before="0" w:after="0"/>
               <w:jc w:val="center"/>
+              <w:rPr/>
             </w:pPr>
             <w:r>
+              <w:rPr/>
               <w:t>5</w:t>
             </w:r>
           </w:p>
         </w:tc>
         <w:tc>
           <w:tcPr>
-            <w:tcW w:w="6997" w:type="dxa"/>
+            <w:tcW w:w="6996" w:type="dxa"/>
+            <w:tcBorders/>
+            <w:shd w:fill="auto" w:val="clear"/>
             <w:vAlign w:val="center"/>
           </w:tcPr>
           <w:p>
             <w:pPr>
+              <w:pStyle w:val="Normal"/>
+              <w:spacing w:lineRule="auto" w:line="240" w:before="0" w:after="0"/>
               <w:jc w:val="center"/>
+              <w:rPr/>
             </w:pPr>
             <w:r>
+              <w:rPr/>
               <w:t>8 pkt</w:t>
             </w:r>
           </w:p>
@@ -1558,32 +1334,44 @@
       </w:tr>
       <w:tr>
         <w:trPr>
-          <w:trHeight w:val="567"/>
+          <w:trHeight w:val="567" w:hRule="atLeast"/>
         </w:trPr>
         <w:tc>
           <w:tcPr>
             <w:tcW w:w="6997" w:type="dxa"/>
+            <w:tcBorders/>
+            <w:shd w:fill="auto" w:val="clear"/>
             <w:vAlign w:val="center"/>
           </w:tcPr>
           <w:p>
             <w:pPr>
+              <w:pStyle w:val="Normal"/>
+              <w:spacing w:lineRule="auto" w:line="240" w:before="0" w:after="0"/>
               <w:jc w:val="center"/>
+              <w:rPr/>
             </w:pPr>
             <w:r>
+              <w:rPr/>
               <w:t>4</w:t>
             </w:r>
           </w:p>
         </w:tc>
         <w:tc>
           <w:tcPr>
-            <w:tcW w:w="6997" w:type="dxa"/>
+            <w:tcW w:w="6996" w:type="dxa"/>
+            <w:tcBorders/>
+            <w:shd w:fill="auto" w:val="clear"/>
             <w:vAlign w:val="center"/>
           </w:tcPr>
           <w:p>
             <w:pPr>
+              <w:pStyle w:val="Normal"/>
+              <w:spacing w:lineRule="auto" w:line="240" w:before="0" w:after="0"/>
               <w:jc w:val="center"/>
+              <w:rPr/>
             </w:pPr>
             <w:r>
+              <w:rPr/>
               <w:t>&lt;7 pkt, 8 pkt)</w:t>
             </w:r>
           </w:p>
@@ -1591,32 +1379,44 @@
       </w:tr>
       <w:tr>
         <w:trPr>
-          <w:trHeight w:val="567"/>
+          <w:trHeight w:val="567" w:hRule="atLeast"/>
         </w:trPr>
         <w:tc>
           <w:tcPr>
             <w:tcW w:w="6997" w:type="dxa"/>
+            <w:tcBorders/>
+            <w:shd w:fill="auto" w:val="clear"/>
             <w:vAlign w:val="center"/>
           </w:tcPr>
           <w:p>
             <w:pPr>
+              <w:pStyle w:val="Normal"/>
+              <w:spacing w:lineRule="auto" w:line="240" w:before="0" w:after="0"/>
               <w:jc w:val="center"/>
+              <w:rPr/>
             </w:pPr>
             <w:r>
+              <w:rPr/>
               <w:t>3</w:t>
             </w:r>
           </w:p>
         </w:tc>
         <w:tc>
           <w:tcPr>
-            <w:tcW w:w="6997" w:type="dxa"/>
+            <w:tcW w:w="6996" w:type="dxa"/>
+            <w:tcBorders/>
+            <w:shd w:fill="auto" w:val="clear"/>
             <w:vAlign w:val="center"/>
           </w:tcPr>
           <w:p>
             <w:pPr>
+              <w:pStyle w:val="Normal"/>
+              <w:spacing w:lineRule="auto" w:line="240" w:before="0" w:after="0"/>
               <w:jc w:val="center"/>
+              <w:rPr/>
             </w:pPr>
             <w:r>
+              <w:rPr/>
               <w:t>&lt;5 pkt; 7 pkt)</w:t>
             </w:r>
           </w:p>
@@ -1624,32 +1424,44 @@
       </w:tr>
       <w:tr>
         <w:trPr>
-          <w:trHeight w:val="567"/>
+          <w:trHeight w:val="567" w:hRule="atLeast"/>
         </w:trPr>
         <w:tc>
           <w:tcPr>
             <w:tcW w:w="6997" w:type="dxa"/>
+            <w:tcBorders/>
+            <w:shd w:fill="auto" w:val="clear"/>
             <w:vAlign w:val="center"/>
           </w:tcPr>
           <w:p>
             <w:pPr>
+              <w:pStyle w:val="Normal"/>
+              <w:spacing w:lineRule="auto" w:line="240" w:before="0" w:after="0"/>
               <w:jc w:val="center"/>
+              <w:rPr/>
             </w:pPr>
             <w:r>
+              <w:rPr/>
               <w:t>2</w:t>
             </w:r>
           </w:p>
         </w:tc>
         <w:tc>
           <w:tcPr>
-            <w:tcW w:w="6997" w:type="dxa"/>
+            <w:tcW w:w="6996" w:type="dxa"/>
+            <w:tcBorders/>
+            <w:shd w:fill="auto" w:val="clear"/>
             <w:vAlign w:val="center"/>
           </w:tcPr>
           <w:p>
             <w:pPr>
+              <w:pStyle w:val="Normal"/>
+              <w:spacing w:lineRule="auto" w:line="240" w:before="0" w:after="0"/>
               <w:jc w:val="center"/>
+              <w:rPr/>
             </w:pPr>
             <w:r>
+              <w:rPr/>
               <w:t>&lt; 5 pkt</w:t>
             </w:r>
           </w:p>
@@ -1657,50 +1469,72 @@
       </w:tr>
       <w:tr>
         <w:trPr>
-          <w:trHeight w:val="567"/>
+          <w:trHeight w:val="567" w:hRule="atLeast"/>
         </w:trPr>
         <w:tc>
           <w:tcPr>
             <w:tcW w:w="6997" w:type="dxa"/>
-            <w:shd w:val="clear" w:color="auto" w:fill="F57000"/>
+            <w:tcBorders/>
+            <w:shd w:color="auto" w:fill="F57000" w:val="clear"/>
             <w:vAlign w:val="center"/>
           </w:tcPr>
           <w:p>
             <w:pPr>
+              <w:pStyle w:val="Normal"/>
+              <w:spacing w:lineRule="auto" w:line="240" w:before="0" w:after="0"/>
               <w:jc w:val="center"/>
               <w:rPr>
+                <w:b/>
                 <w:b/>
                 <w:bCs/>
               </w:rPr>
             </w:pPr>
+            <w:r>
+              <w:rPr>
+                <w:b/>
+                <w:bCs/>
+              </w:rPr>
+            </w:r>
           </w:p>
         </w:tc>
         <w:tc>
           <w:tcPr>
-            <w:tcW w:w="6997" w:type="dxa"/>
-            <w:shd w:val="clear" w:color="auto" w:fill="F57000"/>
+            <w:tcW w:w="6996" w:type="dxa"/>
+            <w:tcBorders/>
+            <w:shd w:color="auto" w:fill="F57000" w:val="clear"/>
             <w:vAlign w:val="center"/>
           </w:tcPr>
           <w:p>
             <w:pPr>
+              <w:pStyle w:val="Normal"/>
+              <w:spacing w:lineRule="auto" w:line="240" w:before="0" w:after="0"/>
               <w:jc w:val="center"/>
+              <w:rPr/>
             </w:pPr>
+            <w:r>
+              <w:rPr/>
+            </w:r>
           </w:p>
         </w:tc>
       </w:tr>
       <w:tr>
         <w:trPr>
-          <w:trHeight w:val="567"/>
+          <w:trHeight w:val="567" w:hRule="atLeast"/>
         </w:trPr>
         <w:tc>
           <w:tcPr>
             <w:tcW w:w="6997" w:type="dxa"/>
+            <w:tcBorders/>
+            <w:shd w:fill="auto" w:val="clear"/>
             <w:vAlign w:val="center"/>
           </w:tcPr>
           <w:p>
             <w:pPr>
+              <w:pStyle w:val="Normal"/>
+              <w:spacing w:lineRule="auto" w:line="240" w:before="0" w:after="0"/>
               <w:jc w:val="right"/>
               <w:rPr>
+                <w:b/>
                 <w:b/>
                 <w:bCs/>
               </w:rPr>
@@ -1710,135 +1544,114 @@
                 <w:b/>
                 <w:bCs/>
               </w:rPr>
-              <w:t>Ocena końcowa</w:t>
-            </w:r>
-            <w:r>
-              <w:rPr>
-                <w:b/>
-                <w:bCs/>
-              </w:rPr>
-              <w:t xml:space="preserve"> (uzupełnia koordynator przedmiotu)</w:t>
+              <w:t>Ocena końcowa (uzupełnia koordynator przedmiotu)</w:t>
             </w:r>
           </w:p>
         </w:tc>
         <w:tc>
           <w:tcPr>
-            <w:tcW w:w="6997" w:type="dxa"/>
+            <w:tcW w:w="6996" w:type="dxa"/>
+            <w:tcBorders/>
+            <w:shd w:fill="auto" w:val="clear"/>
             <w:vAlign w:val="center"/>
           </w:tcPr>
           <w:p>
             <w:pPr>
+              <w:pStyle w:val="Normal"/>
+              <w:spacing w:lineRule="auto" w:line="240" w:before="0" w:after="0"/>
               <w:jc w:val="center"/>
+              <w:rPr/>
             </w:pPr>
+            <w:r>
+              <w:rPr/>
+            </w:r>
           </w:p>
         </w:tc>
       </w:tr>
     </w:tbl>
-    <w:p/>
+    <w:p>
+      <w:pPr>
+        <w:pStyle w:val="Normal"/>
+        <w:widowControl/>
+        <w:bidi w:val="0"/>
+        <w:spacing w:lineRule="auto" w:line="259" w:before="0" w:after="160"/>
+        <w:jc w:val="left"/>
+        <w:rPr/>
+      </w:pPr>
+      <w:r>
+        <w:rPr/>
+      </w:r>
+    </w:p>
     <w:sectPr>
-      <w:headerReference w:type="default" r:id="rId13"/>
-      <w:pgSz w:w="16838" w:h="11906" w:orient="landscape"/>
-      <w:pgMar w:top="1417" w:right="1417" w:bottom="1417" w:left="1417" w:header="283" w:footer="709" w:gutter="0"/>
-      <w:cols w:space="708"/>
-      <w:docGrid w:linePitch="360"/>
+      <w:headerReference w:type="default" r:id="rId6"/>
+      <w:type w:val="nextPage"/>
+      <w:pgSz w:orient="landscape" w:w="16838" w:h="11906"/>
+      <w:pgMar w:left="1417" w:right="1417" w:header="283" w:top="1417" w:footer="0" w:bottom="1417" w:gutter="0"/>
+      <w:pgNumType w:fmt="decimal"/>
+      <w:formProt w:val="false"/>
+      <w:textDirection w:val="lrTb"/>
+      <w:docGrid w:type="default" w:linePitch="360" w:charSpace="4096"/>
     </w:sectPr>
   </w:body>
 </w:document>
 </file>
 
-<file path=word/endnotes.xml><?xml version="1.0" encoding="utf-8"?>
-<w:endnotes xmlns:wpc="http://schemas.microsoft.com/office/word/2010/wordprocessingCanvas" xmlns:cx="http://schemas.microsoft.com/office/drawing/2014/chartex" xmlns:cx1="http://schemas.microsoft.com/office/drawing/2015/9/8/chartex" xmlns:cx2="http://schemas.microsoft.com/office/drawing/2015/10/21/chartex" xmlns:cx3="http://schemas.microsoft.com/office/drawing/2016/5/9/chartex" xmlns:cx4="http://schemas.microsoft.com/office/drawing/2016/5/10/chartex" xmlns:cx5="http://schemas.microsoft.com/office/drawing/2016/5/11/chartex" xmlns:cx6="http://schemas.microsoft.com/office/drawing/2016/5/12/chartex" xmlns:cx7="http://schemas.microsoft.com/office/drawing/2016/5/13/chartex" xmlns:cx8="http://schemas.microsoft.com/office/drawing/2016/5/14/chartex" xmlns:mc="http://schemas.openxmlformats.org/markup-compatibility/2006" xmlns:aink="http://schemas.microsoft.com/office/drawing/2016/ink" xmlns:am3d="http://schemas.microsoft.com/office/drawing/2017/model3d" xmlns:o="urn:schemas-microsoft-com:office:office" xmlns:r="http://schemas.openxmlformats.org/officeDocument/2006/relationships" xmlns:m="http://schemas.openxmlformats.org/officeDocument/2006/math" xmlns:v="urn:schemas-microsoft-com:vml" xmlns:wp14="http://schemas.microsoft.com/office/word/2010/wordprocessingDrawing" xmlns:wp="http://schemas.openxmlformats.org/drawingml/2006/wordprocessingDrawing" xmlns:w10="urn:schemas-microsoft-com:office:word" xmlns:w="http://schemas.openxmlformats.org/wordprocessingml/2006/main" xmlns:w14="http://schemas.microsoft.com/office/word/2010/wordml" xmlns:w15="http://schemas.microsoft.com/office/word/2012/wordml" xmlns:w16cid="http://schemas.microsoft.com/office/word/2016/wordml/cid" xmlns:w16se="http://schemas.microsoft.com/office/word/2015/wordml/symex" xmlns:wpg="http://schemas.microsoft.com/office/word/2010/wordprocessingGroup" xmlns:wpi="http://schemas.microsoft.com/office/word/2010/wordprocessingInk" xmlns:wne="http://schemas.microsoft.com/office/word/2006/wordml" xmlns:wps="http://schemas.microsoft.com/office/word/2010/wordprocessingShape" mc:Ignorable="w14 w15 w16se w16cid wp14">
-  <w:endnote w:type="separator" w:id="-1">
-    <w:p>
-      <w:pPr>
-        <w:spacing w:after="0" w:line="240" w:lineRule="auto"/>
-      </w:pPr>
-      <w:r>
-        <w:separator/>
-      </w:r>
-    </w:p>
-  </w:endnote>
-  <w:endnote w:type="continuationSeparator" w:id="0">
-    <w:p>
-      <w:pPr>
-        <w:spacing w:after="0" w:line="240" w:lineRule="auto"/>
-      </w:pPr>
-      <w:r>
-        <w:continuationSeparator/>
-      </w:r>
-    </w:p>
-  </w:endnote>
-</w:endnotes>
-</file>
-
-<file path=word/footnotes.xml><?xml version="1.0" encoding="utf-8"?>
-<w:footnotes xmlns:wpc="http://schemas.microsoft.com/office/word/2010/wordprocessingCanvas" xmlns:cx="http://schemas.microsoft.com/office/drawing/2014/chartex" xmlns:cx1="http://schemas.microsoft.com/office/drawing/2015/9/8/chartex" xmlns:cx2="http://schemas.microsoft.com/office/drawing/2015/10/21/chartex" xmlns:cx3="http://schemas.microsoft.com/office/drawing/2016/5/9/chartex" xmlns:cx4="http://schemas.microsoft.com/office/drawing/2016/5/10/chartex" xmlns:cx5="http://schemas.microsoft.com/office/drawing/2016/5/11/chartex" xmlns:cx6="http://schemas.microsoft.com/office/drawing/2016/5/12/chartex" xmlns:cx7="http://schemas.microsoft.com/office/drawing/2016/5/13/chartex" xmlns:cx8="http://schemas.microsoft.com/office/drawing/2016/5/14/chartex" xmlns:mc="http://schemas.openxmlformats.org/markup-compatibility/2006" xmlns:aink="http://schemas.microsoft.com/office/drawing/2016/ink" xmlns:am3d="http://schemas.microsoft.com/office/drawing/2017/model3d" xmlns:o="urn:schemas-microsoft-com:office:office" xmlns:r="http://schemas.openxmlformats.org/officeDocument/2006/relationships" xmlns:m="http://schemas.openxmlformats.org/officeDocument/2006/math" xmlns:v="urn:schemas-microsoft-com:vml" xmlns:wp14="http://schemas.microsoft.com/office/word/2010/wordprocessingDrawing" xmlns:wp="http://schemas.openxmlformats.org/drawingml/2006/wordprocessingDrawing" xmlns:w10="urn:schemas-microsoft-com:office:word" xmlns:w="http://schemas.openxmlformats.org/wordprocessingml/2006/main" xmlns:w14="http://schemas.microsoft.com/office/word/2010/wordml" xmlns:w15="http://schemas.microsoft.com/office/word/2012/wordml" xmlns:w16cid="http://schemas.microsoft.com/office/word/2016/wordml/cid" xmlns:w16se="http://schemas.microsoft.com/office/word/2015/wordml/symex" xmlns:wpg="http://schemas.microsoft.com/office/word/2010/wordprocessingGroup" xmlns:wpi="http://schemas.microsoft.com/office/word/2010/wordprocessingInk" xmlns:wne="http://schemas.microsoft.com/office/word/2006/wordml" xmlns:wps="http://schemas.microsoft.com/office/word/2010/wordprocessingShape" mc:Ignorable="w14 w15 w16se w16cid wp14">
-  <w:footnote w:type="separator" w:id="-1">
-    <w:p>
-      <w:pPr>
-        <w:spacing w:after="0" w:line="240" w:lineRule="auto"/>
-      </w:pPr>
-      <w:r>
-        <w:separator/>
-      </w:r>
-    </w:p>
-  </w:footnote>
-  <w:footnote w:type="continuationSeparator" w:id="0">
-    <w:p>
-      <w:pPr>
-        <w:spacing w:after="0" w:line="240" w:lineRule="auto"/>
-      </w:pPr>
-      <w:r>
-        <w:continuationSeparator/>
-      </w:r>
-    </w:p>
-  </w:footnote>
-</w:footnotes>
-</file>
-
 <file path=word/header1.xml><?xml version="1.0" encoding="utf-8"?>
-<w:hdr xmlns:wpc="http://schemas.microsoft.com/office/word/2010/wordprocessingCanvas" xmlns:cx="http://schemas.microsoft.com/office/drawing/2014/chartex" xmlns:cx1="http://schemas.microsoft.com/office/drawing/2015/9/8/chartex" xmlns:cx2="http://schemas.microsoft.com/office/drawing/2015/10/21/chartex" xmlns:cx3="http://schemas.microsoft.com/office/drawing/2016/5/9/chartex" xmlns:cx4="http://schemas.microsoft.com/office/drawing/2016/5/10/chartex" xmlns:cx5="http://schemas.microsoft.com/office/drawing/2016/5/11/chartex" xmlns:cx6="http://schemas.microsoft.com/office/drawing/2016/5/12/chartex" xmlns:cx7="http://schemas.microsoft.com/office/drawing/2016/5/13/chartex" xmlns:cx8="http://schemas.microsoft.com/office/drawing/2016/5/14/chartex" xmlns:mc="http://schemas.openxmlformats.org/markup-compatibility/2006" xmlns:aink="http://schemas.microsoft.com/office/drawing/2016/ink" xmlns:am3d="http://schemas.microsoft.com/office/drawing/2017/model3d" xmlns:o="urn:schemas-microsoft-com:office:office" xmlns:r="http://schemas.openxmlformats.org/officeDocument/2006/relationships" xmlns:m="http://schemas.openxmlformats.org/officeDocument/2006/math" xmlns:v="urn:schemas-microsoft-com:vml" xmlns:wp14="http://schemas.microsoft.com/office/word/2010/wordprocessingDrawing" xmlns:wp="http://schemas.openxmlformats.org/drawingml/2006/wordprocessingDrawing" xmlns:w10="urn:schemas-microsoft-com:office:word" xmlns:w="http://schemas.openxmlformats.org/wordprocessingml/2006/main" xmlns:w14="http://schemas.microsoft.com/office/word/2010/wordml" xmlns:w15="http://schemas.microsoft.com/office/word/2012/wordml" xmlns:w16cid="http://schemas.microsoft.com/office/word/2016/wordml/cid" xmlns:w16se="http://schemas.microsoft.com/office/word/2015/wordml/symex" xmlns:wpg="http://schemas.microsoft.com/office/word/2010/wordprocessingGroup" xmlns:wpi="http://schemas.microsoft.com/office/word/2010/wordprocessingInk" xmlns:wne="http://schemas.microsoft.com/office/word/2006/wordml" xmlns:wps="http://schemas.microsoft.com/office/word/2010/wordprocessingShape" mc:Ignorable="w14 w15 w16se w16cid wp14">
+<w:hdr xmlns:o="urn:schemas-microsoft-com:office:office" xmlns:r="http://schemas.openxmlformats.org/officeDocument/2006/relationships" xmlns:v="urn:schemas-microsoft-com:vml" xmlns:w="http://schemas.openxmlformats.org/wordprocessingml/2006/main" xmlns:w10="urn:schemas-microsoft-com:office:word" xmlns:wp="http://schemas.openxmlformats.org/drawingml/2006/wordprocessingDrawing" xmlns:wps="http://schemas.microsoft.com/office/word/2010/wordprocessingShape" xmlns:wpg="http://schemas.microsoft.com/office/word/2010/wordprocessingGroup" xmlns:mc="http://schemas.openxmlformats.org/markup-compatibility/2006" xmlns:wp14="http://schemas.microsoft.com/office/word/2010/wordprocessingDrawing" xmlns:w14="http://schemas.microsoft.com/office/word/2010/wordml" mc:Ignorable="w14 wp14">
   <w:p>
     <w:pPr>
-      <w:pStyle w:val="Nagwek"/>
+      <w:pStyle w:val="Header"/>
+      <w:rPr/>
     </w:pPr>
+    <w:r>
+      <w:rPr/>
+    </w:r>
   </w:p>
   <w:tbl>
     <w:tblPr>
       <w:tblStyle w:val="Tabela-Siatka"/>
       <w:tblW w:w="5000" w:type="pct"/>
-      <w:tblBorders>
-        <w:top w:val="none" w:sz="0" w:space="0" w:color="auto"/>
-        <w:left w:val="none" w:sz="0" w:space="0" w:color="auto"/>
-        <w:bottom w:val="none" w:sz="0" w:space="0" w:color="auto"/>
-        <w:right w:val="none" w:sz="0" w:space="0" w:color="auto"/>
-        <w:insideH w:val="none" w:sz="0" w:space="0" w:color="auto"/>
-        <w:insideV w:val="none" w:sz="0" w:space="0" w:color="auto"/>
-      </w:tblBorders>
-      <w:tblLook w:val="04A0" w:firstRow="1" w:lastRow="0" w:firstColumn="1" w:lastColumn="0" w:noHBand="0" w:noVBand="1"/>
+      <w:jc w:val="left"/>
+      <w:tblInd w:w="0" w:type="dxa"/>
+      <w:tblCellMar>
+        <w:top w:w="0" w:type="dxa"/>
+        <w:left w:w="108" w:type="dxa"/>
+        <w:bottom w:w="0" w:type="dxa"/>
+        <w:right w:w="108" w:type="dxa"/>
+      </w:tblCellMar>
+      <w:tblLook w:lastRow="0" w:firstRow="1" w:lastColumn="0" w:firstColumn="1" w:val="04a0" w:noHBand="0" w:noVBand="1"/>
     </w:tblPr>
     <w:tblGrid>
-      <w:gridCol w:w="7002"/>
+      <w:gridCol w:w="7001"/>
       <w:gridCol w:w="7002"/>
     </w:tblGrid>
     <w:tr>
+      <w:trPr/>
       <w:tc>
         <w:tcPr>
-          <w:tcW w:w="2500" w:type="pct"/>
+          <w:tcW w:w="7001" w:type="dxa"/>
+          <w:tcBorders>
+            <w:top w:val="nil"/>
+            <w:left w:val="nil"/>
+            <w:bottom w:val="nil"/>
+            <w:right w:val="nil"/>
+            <w:insideH w:val="nil"/>
+            <w:insideV w:val="nil"/>
+          </w:tcBorders>
+          <w:shd w:fill="auto" w:val="clear"/>
           <w:vAlign w:val="center"/>
         </w:tcPr>
         <w:p>
           <w:pPr>
-            <w:pStyle w:val="Nagwek"/>
+            <w:pStyle w:val="Header"/>
+            <w:spacing w:lineRule="auto" w:line="240" w:before="0" w:after="0"/>
             <w:jc w:val="center"/>
+            <w:rPr/>
           </w:pPr>
           <w:r>
-            <w:rPr>
-              <w:noProof/>
-              <w:lang w:eastAsia="pl-PL"/>
-            </w:rPr>
+            <w:rPr/>
             <w:drawing>
-              <wp:anchor distT="0" distB="0" distL="114300" distR="114300" simplePos="0" relativeHeight="251659264" behindDoc="1" locked="0" layoutInCell="1" allowOverlap="1" wp14:anchorId="158BB276" wp14:editId="2B4A0527">
+              <wp:anchor behindDoc="1" distT="0" distB="0" distL="114300" distR="114300" simplePos="0" locked="0" layoutInCell="1" allowOverlap="1" relativeHeight="6">
                 <wp:simplePos x="0" y="0"/>
                 <wp:positionH relativeFrom="column">
                   <wp:posOffset>0</wp:posOffset>
@@ -1849,28 +1662,21 @@
                 <wp:extent cx="2030095" cy="407035"/>
                 <wp:effectExtent l="0" t="0" r="0" b="0"/>
                 <wp:wrapNone/>
-                <wp:docPr id="4" name="Obraz 12"/>
+                <wp:docPr id="5" name="Image2" descr=""/>
                 <wp:cNvGraphicFramePr>
-                  <a:graphicFrameLocks xmlns:a="http://schemas.openxmlformats.org/drawingml/2006/main"/>
+                  <a:graphicFrameLocks xmlns:a="http://schemas.openxmlformats.org/drawingml/2006/main" noChangeAspect="1"/>
                 </wp:cNvGraphicFramePr>
                 <a:graphic xmlns:a="http://schemas.openxmlformats.org/drawingml/2006/main">
                   <a:graphicData uri="http://schemas.openxmlformats.org/drawingml/2006/picture">
                     <pic:pic xmlns:pic="http://schemas.openxmlformats.org/drawingml/2006/picture">
                       <pic:nvPicPr>
-                        <pic:cNvPr id="0" name="Obraz 12"/>
+                        <pic:cNvPr id="5" name="Image2" descr=""/>
                         <pic:cNvPicPr>
-                          <a:picLocks/>
+                          <a:picLocks noChangeAspect="1" noChangeArrowheads="1"/>
                         </pic:cNvPicPr>
                       </pic:nvPicPr>
                       <pic:blipFill>
-                        <a:blip r:embed="rId1">
-                          <a:extLst>
-                            <a:ext uri="{28A0092B-C50C-407E-A947-70E740481C1C}">
-                              <a14:useLocalDpi xmlns:a14="http://schemas.microsoft.com/office/drawing/2010/main" val="0"/>
-                            </a:ext>
-                          </a:extLst>
-                        </a:blip>
-                        <a:srcRect/>
+                        <a:blip r:embed="rId1"/>
                         <a:stretch>
                           <a:fillRect/>
                         </a:stretch>
@@ -1883,20 +1689,10 @@
                         <a:prstGeom prst="rect">
                           <a:avLst/>
                         </a:prstGeom>
-                        <a:noFill/>
-                        <a:ln>
-                          <a:noFill/>
-                        </a:ln>
                       </pic:spPr>
                     </pic:pic>
                   </a:graphicData>
                 </a:graphic>
-                <wp14:sizeRelH relativeFrom="page">
-                  <wp14:pctWidth>0</wp14:pctWidth>
-                </wp14:sizeRelH>
-                <wp14:sizeRelV relativeFrom="page">
-                  <wp14:pctHeight>0</wp14:pctHeight>
-                </wp14:sizeRelV>
               </wp:anchor>
             </w:drawing>
           </w:r>
@@ -1904,32 +1700,62 @@
       </w:tc>
       <w:tc>
         <w:tcPr>
-          <w:tcW w:w="2500" w:type="pct"/>
+          <w:tcW w:w="7002" w:type="dxa"/>
+          <w:tcBorders>
+            <w:top w:val="nil"/>
+            <w:left w:val="nil"/>
+            <w:bottom w:val="nil"/>
+            <w:right w:val="nil"/>
+            <w:insideH w:val="nil"/>
+            <w:insideV w:val="nil"/>
+          </w:tcBorders>
+          <w:shd w:fill="auto" w:val="clear"/>
         </w:tcPr>
         <w:p>
           <w:pPr>
-            <w:pStyle w:val="Nagwek"/>
+            <w:pStyle w:val="Header"/>
+            <w:spacing w:lineRule="auto" w:line="240" w:before="0" w:after="0"/>
             <w:jc w:val="right"/>
+            <w:rPr/>
           </w:pPr>
           <w:r>
-            <w:t>ROK_19/20</w:t>
+            <w:rPr/>
+            <w:t>ROK_</w:t>
+          </w:r>
+          <w:r>
+            <w:rPr/>
+            <w:t>19</w:t>
+          </w:r>
+          <w:r>
+            <w:rPr/>
+            <w:t>/20</w:t>
           </w:r>
         </w:p>
         <w:p>
           <w:pPr>
-            <w:pStyle w:val="Nagwek"/>
+            <w:pStyle w:val="Header"/>
+            <w:spacing w:lineRule="auto" w:line="240" w:before="0" w:after="0"/>
             <w:jc w:val="right"/>
+            <w:rPr/>
           </w:pPr>
           <w:r>
-            <w:t>SEM_III</w:t>
+            <w:rPr/>
+            <w:t>SEM_I</w:t>
+          </w:r>
+          <w:r>
+            <w:rPr/>
+            <w:t>V</w:t>
           </w:r>
         </w:p>
         <w:p>
           <w:pPr>
-            <w:pStyle w:val="Nagwek"/>
+            <w:pStyle w:val="Header"/>
+            <w:spacing w:lineRule="auto" w:line="240" w:before="0" w:after="0"/>
             <w:jc w:val="right"/>
+            <w:rPr/>
           </w:pPr>
           <w:r>
+            <w:rPr/>
             <w:t>Stacjonarne</w:t>
           </w:r>
         </w:p>
@@ -1938,19 +1764,20 @@
   </w:tbl>
   <w:p>
     <w:pPr>
-      <w:pStyle w:val="Nagwek"/>
+      <w:pStyle w:val="Header"/>
+      <w:rPr/>
     </w:pPr>
+    <w:r>
+      <w:rPr/>
+    </w:r>
   </w:p>
 </w:hdr>
 </file>
 
 <file path=word/numbering.xml><?xml version="1.0" encoding="utf-8"?>
-<w:numbering xmlns:wpc="http://schemas.microsoft.com/office/word/2010/wordprocessingCanvas" xmlns:cx="http://schemas.microsoft.com/office/drawing/2014/chartex" xmlns:cx1="http://schemas.microsoft.com/office/drawing/2015/9/8/chartex" xmlns:cx2="http://schemas.microsoft.com/office/drawing/2015/10/21/chartex" xmlns:cx3="http://schemas.microsoft.com/office/drawing/2016/5/9/chartex" xmlns:cx4="http://schemas.microsoft.com/office/drawing/2016/5/10/chartex" xmlns:cx5="http://schemas.microsoft.com/office/drawing/2016/5/11/chartex" xmlns:cx6="http://schemas.microsoft.com/office/drawing/2016/5/12/chartex" xmlns:cx7="http://schemas.microsoft.com/office/drawing/2016/5/13/chartex" xmlns:cx8="http://schemas.microsoft.com/office/drawing/2016/5/14/chartex" xmlns:mc="http://schemas.openxmlformats.org/markup-compatibility/2006" xmlns:aink="http://schemas.microsoft.com/office/drawing/2016/ink" xmlns:am3d="http://schemas.microsoft.com/office/drawing/2017/model3d" xmlns:o="urn:schemas-microsoft-com:office:office" xmlns:r="http://schemas.openxmlformats.org/officeDocument/2006/relationships" xmlns:m="http://schemas.openxmlformats.org/officeDocument/2006/math" xmlns:v="urn:schemas-microsoft-com:vml" xmlns:wp14="http://schemas.microsoft.com/office/word/2010/wordprocessingDrawing" xmlns:wp="http://schemas.openxmlformats.org/drawingml/2006/wordprocessingDrawing" xmlns:w10="urn:schemas-microsoft-com:office:word" xmlns:w="http://schemas.openxmlformats.org/wordprocessingml/2006/main" xmlns:w14="http://schemas.microsoft.com/office/word/2010/wordml" xmlns:w15="http://schemas.microsoft.com/office/word/2012/wordml" xmlns:w16cid="http://schemas.microsoft.com/office/word/2016/wordml/cid" xmlns:w16se="http://schemas.microsoft.com/office/word/2015/wordml/symex" xmlns:wpg="http://schemas.microsoft.com/office/word/2010/wordprocessingGroup" xmlns:wpi="http://schemas.microsoft.com/office/word/2010/wordprocessingInk" xmlns:wne="http://schemas.microsoft.com/office/word/2006/wordml" xmlns:wps="http://schemas.microsoft.com/office/word/2010/wordprocessingShape" mc:Ignorable="w14 w15 w16se w16cid wp14">
-  <w:abstractNum w:abstractNumId="0" w15:restartNumberingAfterBreak="0">
-    <w:nsid w:val="73F370A9"/>
-    <w:multiLevelType w:val="hybridMultilevel"/>
-    <w:tmpl w:val="155A76F8"/>
-    <w:lvl w:ilvl="0" w:tplc="0415000F">
+<w:numbering xmlns:w="http://schemas.openxmlformats.org/wordprocessingml/2006/main" xmlns:o="urn:schemas-microsoft-com:office:office" xmlns:r="http://schemas.openxmlformats.org/officeDocument/2006/relationships" xmlns:v="urn:schemas-microsoft-com:vml">
+  <w:abstractNum w:abstractNumId="1">
+    <w:lvl w:ilvl="0">
       <w:start w:val="1"/>
       <w:numFmt w:val="decimal"/>
       <w:lvlText w:val="%1."/>
@@ -1959,7 +1786,7 @@
         <w:ind w:left="720" w:hanging="360"/>
       </w:pPr>
     </w:lvl>
-    <w:lvl w:ilvl="1" w:tplc="04150019" w:tentative="1">
+    <w:lvl w:ilvl="1">
       <w:start w:val="1"/>
       <w:numFmt w:val="lowerLetter"/>
       <w:lvlText w:val="%2."/>
@@ -1968,7 +1795,7 @@
         <w:ind w:left="1440" w:hanging="360"/>
       </w:pPr>
     </w:lvl>
-    <w:lvl w:ilvl="2" w:tplc="0415001B" w:tentative="1">
+    <w:lvl w:ilvl="2">
       <w:start w:val="1"/>
       <w:numFmt w:val="lowerRoman"/>
       <w:lvlText w:val="%3."/>
@@ -1977,7 +1804,7 @@
         <w:ind w:left="2160" w:hanging="180"/>
       </w:pPr>
     </w:lvl>
-    <w:lvl w:ilvl="3" w:tplc="0415000F" w:tentative="1">
+    <w:lvl w:ilvl="3">
       <w:start w:val="1"/>
       <w:numFmt w:val="decimal"/>
       <w:lvlText w:val="%4."/>
@@ -1986,7 +1813,7 @@
         <w:ind w:left="2880" w:hanging="360"/>
       </w:pPr>
     </w:lvl>
-    <w:lvl w:ilvl="4" w:tplc="04150019" w:tentative="1">
+    <w:lvl w:ilvl="4">
       <w:start w:val="1"/>
       <w:numFmt w:val="lowerLetter"/>
       <w:lvlText w:val="%5."/>
@@ -1995,7 +1822,7 @@
         <w:ind w:left="3600" w:hanging="360"/>
       </w:pPr>
     </w:lvl>
-    <w:lvl w:ilvl="5" w:tplc="0415001B" w:tentative="1">
+    <w:lvl w:ilvl="5">
       <w:start w:val="1"/>
       <w:numFmt w:val="lowerRoman"/>
       <w:lvlText w:val="%6."/>
@@ -2004,7 +1831,7 @@
         <w:ind w:left="4320" w:hanging="180"/>
       </w:pPr>
     </w:lvl>
-    <w:lvl w:ilvl="6" w:tplc="0415000F" w:tentative="1">
+    <w:lvl w:ilvl="6">
       <w:start w:val="1"/>
       <w:numFmt w:val="decimal"/>
       <w:lvlText w:val="%7."/>
@@ -2013,7 +1840,7 @@
         <w:ind w:left="5040" w:hanging="360"/>
       </w:pPr>
     </w:lvl>
-    <w:lvl w:ilvl="7" w:tplc="04150019" w:tentative="1">
+    <w:lvl w:ilvl="7">
       <w:start w:val="1"/>
       <w:numFmt w:val="lowerLetter"/>
       <w:lvlText w:val="%8."/>
@@ -2022,7 +1849,7 @@
         <w:ind w:left="5760" w:hanging="360"/>
       </w:pPr>
     </w:lvl>
-    <w:lvl w:ilvl="8" w:tplc="0415001B" w:tentative="1">
+    <w:lvl w:ilvl="8">
       <w:start w:val="1"/>
       <w:numFmt w:val="lowerRoman"/>
       <w:lvlText w:val="%9."/>
@@ -2032,40 +1859,133 @@
       </w:pPr>
     </w:lvl>
   </w:abstractNum>
+  <w:abstractNum w:abstractNumId="2">
+    <w:lvl w:ilvl="0">
+      <w:start w:val="1"/>
+      <w:numFmt w:val="none"/>
+      <w:suff w:val="nothing"/>
+      <w:lvlText w:val=""/>
+      <w:lvlJc w:val="left"/>
+      <w:pPr>
+        <w:ind w:left="0" w:hanging="0"/>
+      </w:pPr>
+    </w:lvl>
+    <w:lvl w:ilvl="1">
+      <w:start w:val="1"/>
+      <w:numFmt w:val="none"/>
+      <w:suff w:val="nothing"/>
+      <w:lvlText w:val=""/>
+      <w:lvlJc w:val="left"/>
+      <w:pPr>
+        <w:ind w:left="0" w:hanging="0"/>
+      </w:pPr>
+    </w:lvl>
+    <w:lvl w:ilvl="2">
+      <w:start w:val="1"/>
+      <w:numFmt w:val="none"/>
+      <w:suff w:val="nothing"/>
+      <w:lvlText w:val=""/>
+      <w:lvlJc w:val="left"/>
+      <w:pPr>
+        <w:ind w:left="0" w:hanging="0"/>
+      </w:pPr>
+    </w:lvl>
+    <w:lvl w:ilvl="3">
+      <w:start w:val="1"/>
+      <w:numFmt w:val="none"/>
+      <w:suff w:val="nothing"/>
+      <w:lvlText w:val=""/>
+      <w:lvlJc w:val="left"/>
+      <w:pPr>
+        <w:ind w:left="0" w:hanging="0"/>
+      </w:pPr>
+    </w:lvl>
+    <w:lvl w:ilvl="4">
+      <w:start w:val="1"/>
+      <w:numFmt w:val="none"/>
+      <w:suff w:val="nothing"/>
+      <w:lvlText w:val=""/>
+      <w:lvlJc w:val="left"/>
+      <w:pPr>
+        <w:ind w:left="0" w:hanging="0"/>
+      </w:pPr>
+    </w:lvl>
+    <w:lvl w:ilvl="5">
+      <w:start w:val="1"/>
+      <w:numFmt w:val="none"/>
+      <w:suff w:val="nothing"/>
+      <w:lvlText w:val=""/>
+      <w:lvlJc w:val="left"/>
+      <w:pPr>
+        <w:ind w:left="0" w:hanging="0"/>
+      </w:pPr>
+    </w:lvl>
+    <w:lvl w:ilvl="6">
+      <w:start w:val="1"/>
+      <w:numFmt w:val="none"/>
+      <w:suff w:val="nothing"/>
+      <w:lvlText w:val=""/>
+      <w:lvlJc w:val="left"/>
+      <w:pPr>
+        <w:ind w:left="0" w:hanging="0"/>
+      </w:pPr>
+    </w:lvl>
+    <w:lvl w:ilvl="7">
+      <w:start w:val="1"/>
+      <w:numFmt w:val="none"/>
+      <w:suff w:val="nothing"/>
+      <w:lvlText w:val=""/>
+      <w:lvlJc w:val="left"/>
+      <w:pPr>
+        <w:ind w:left="0" w:hanging="0"/>
+      </w:pPr>
+    </w:lvl>
+    <w:lvl w:ilvl="8">
+      <w:start w:val="1"/>
+      <w:numFmt w:val="none"/>
+      <w:suff w:val="nothing"/>
+      <w:lvlText w:val=""/>
+      <w:lvlJc w:val="left"/>
+      <w:pPr>
+        <w:ind w:left="0" w:hanging="0"/>
+      </w:pPr>
+    </w:lvl>
+  </w:abstractNum>
   <w:num w:numId="1">
-    <w:abstractNumId w:val="0"/>
+    <w:abstractNumId w:val="1"/>
+  </w:num>
+  <w:num w:numId="2">
+    <w:abstractNumId w:val="2"/>
   </w:num>
 </w:numbering>
 </file>
 
 <file path=word/styles.xml><?xml version="1.0" encoding="utf-8"?>
-<w:styles xmlns:mc="http://schemas.openxmlformats.org/markup-compatibility/2006" xmlns:r="http://schemas.openxmlformats.org/officeDocument/2006/relationships" xmlns:w="http://schemas.openxmlformats.org/wordprocessingml/2006/main" xmlns:w14="http://schemas.microsoft.com/office/word/2010/wordml" xmlns:w15="http://schemas.microsoft.com/office/word/2012/wordml" xmlns:w16cid="http://schemas.microsoft.com/office/word/2016/wordml/cid" xmlns:w16se="http://schemas.microsoft.com/office/word/2015/wordml/symex" mc:Ignorable="w14 w15 w16se w16cid">
+<w:styles xmlns:w="http://schemas.openxmlformats.org/wordprocessingml/2006/main" xmlns:w14="http://schemas.microsoft.com/office/word/2010/wordml" xmlns:mc="http://schemas.openxmlformats.org/markup-compatibility/2006" mc:Ignorable="w14">
   <w:docDefaults>
     <w:rPrDefault>
       <w:rPr>
-        <w:rFonts w:asciiTheme="minorHAnsi" w:eastAsiaTheme="minorHAnsi" w:hAnsiTheme="minorHAnsi" w:cstheme="minorBidi"/>
+        <w:rFonts w:ascii="Calibri" w:hAnsi="Calibri" w:eastAsia="Calibri" w:cs="" w:asciiTheme="minorHAnsi" w:cstheme="minorBidi" w:eastAsiaTheme="minorHAnsi" w:hAnsiTheme="minorHAnsi"/>
         <w:sz w:val="22"/>
         <w:szCs w:val="22"/>
         <w:lang w:val="pl-PL" w:eastAsia="en-US" w:bidi="ar-SA"/>
       </w:rPr>
     </w:rPrDefault>
     <w:pPrDefault>
-      <w:pPr>
-        <w:spacing w:after="160" w:line="259" w:lineRule="auto"/>
-      </w:pPr>
+      <w:pPr/>
     </w:pPrDefault>
   </w:docDefaults>
   <w:latentStyles w:defLockedState="0" w:defUIPriority="99" w:defSemiHidden="0" w:defUnhideWhenUsed="0" w:defQFormat="0" w:count="376">
     <w:lsdException w:name="Normal" w:uiPriority="0" w:qFormat="1"/>
     <w:lsdException w:name="heading 1" w:uiPriority="9" w:qFormat="1"/>
-    <w:lsdException w:name="heading 2" w:semiHidden="1" w:uiPriority="9" w:unhideWhenUsed="1" w:qFormat="1"/>
-    <w:lsdException w:name="heading 3" w:semiHidden="1" w:uiPriority="9" w:unhideWhenUsed="1" w:qFormat="1"/>
-    <w:lsdException w:name="heading 4" w:semiHidden="1" w:uiPriority="9" w:unhideWhenUsed="1" w:qFormat="1"/>
-    <w:lsdException w:name="heading 5" w:semiHidden="1" w:uiPriority="9" w:unhideWhenUsed="1" w:qFormat="1"/>
-    <w:lsdException w:name="heading 6" w:semiHidden="1" w:uiPriority="9" w:unhideWhenUsed="1" w:qFormat="1"/>
-    <w:lsdException w:name="heading 7" w:semiHidden="1" w:uiPriority="9" w:unhideWhenUsed="1" w:qFormat="1"/>
-    <w:lsdException w:name="heading 8" w:semiHidden="1" w:uiPriority="9" w:unhideWhenUsed="1" w:qFormat="1"/>
-    <w:lsdException w:name="heading 9" w:semiHidden="1" w:uiPriority="9" w:unhideWhenUsed="1" w:qFormat="1"/>
+    <w:lsdException w:name="heading 2" w:uiPriority="9" w:semiHidden="1" w:unhideWhenUsed="1" w:qFormat="1"/>
+    <w:lsdException w:name="heading 3" w:uiPriority="9" w:semiHidden="1" w:unhideWhenUsed="1" w:qFormat="1"/>
+    <w:lsdException w:name="heading 4" w:uiPriority="9" w:semiHidden="1" w:unhideWhenUsed="1" w:qFormat="1"/>
+    <w:lsdException w:name="heading 5" w:uiPriority="9" w:semiHidden="1" w:unhideWhenUsed="1" w:qFormat="1"/>
+    <w:lsdException w:name="heading 6" w:uiPriority="9" w:semiHidden="1" w:unhideWhenUsed="1" w:qFormat="1"/>
+    <w:lsdException w:name="heading 7" w:uiPriority="9" w:semiHidden="1" w:unhideWhenUsed="1" w:qFormat="1"/>
+    <w:lsdException w:name="heading 8" w:uiPriority="9" w:semiHidden="1" w:unhideWhenUsed="1" w:qFormat="1"/>
+    <w:lsdException w:name="heading 9" w:uiPriority="9" w:semiHidden="1" w:unhideWhenUsed="1" w:qFormat="1"/>
     <w:lsdException w:name="index 1" w:semiHidden="1" w:unhideWhenUsed="1"/>
     <w:lsdException w:name="index 2" w:semiHidden="1" w:unhideWhenUsed="1"/>
     <w:lsdException w:name="index 3" w:semiHidden="1" w:unhideWhenUsed="1"/>
@@ -2075,22 +1995,22 @@
     <w:lsdException w:name="index 7" w:semiHidden="1" w:unhideWhenUsed="1"/>
     <w:lsdException w:name="index 8" w:semiHidden="1" w:unhideWhenUsed="1"/>
     <w:lsdException w:name="index 9" w:semiHidden="1" w:unhideWhenUsed="1"/>
-    <w:lsdException w:name="toc 1" w:semiHidden="1" w:uiPriority="39" w:unhideWhenUsed="1"/>
-    <w:lsdException w:name="toc 2" w:semiHidden="1" w:uiPriority="39" w:unhideWhenUsed="1"/>
-    <w:lsdException w:name="toc 3" w:semiHidden="1" w:uiPriority="39" w:unhideWhenUsed="1"/>
-    <w:lsdException w:name="toc 4" w:semiHidden="1" w:uiPriority="39" w:unhideWhenUsed="1"/>
-    <w:lsdException w:name="toc 5" w:semiHidden="1" w:uiPriority="39" w:unhideWhenUsed="1"/>
-    <w:lsdException w:name="toc 6" w:semiHidden="1" w:uiPriority="39" w:unhideWhenUsed="1"/>
-    <w:lsdException w:name="toc 7" w:semiHidden="1" w:uiPriority="39" w:unhideWhenUsed="1"/>
-    <w:lsdException w:name="toc 8" w:semiHidden="1" w:uiPriority="39" w:unhideWhenUsed="1"/>
-    <w:lsdException w:name="toc 9" w:semiHidden="1" w:uiPriority="39" w:unhideWhenUsed="1"/>
+    <w:lsdException w:name="toc 1" w:uiPriority="39" w:semiHidden="1" w:unhideWhenUsed="1"/>
+    <w:lsdException w:name="toc 2" w:uiPriority="39" w:semiHidden="1" w:unhideWhenUsed="1"/>
+    <w:lsdException w:name="toc 3" w:uiPriority="39" w:semiHidden="1" w:unhideWhenUsed="1"/>
+    <w:lsdException w:name="toc 4" w:uiPriority="39" w:semiHidden="1" w:unhideWhenUsed="1"/>
+    <w:lsdException w:name="toc 5" w:uiPriority="39" w:semiHidden="1" w:unhideWhenUsed="1"/>
+    <w:lsdException w:name="toc 6" w:uiPriority="39" w:semiHidden="1" w:unhideWhenUsed="1"/>
+    <w:lsdException w:name="toc 7" w:uiPriority="39" w:semiHidden="1" w:unhideWhenUsed="1"/>
+    <w:lsdException w:name="toc 8" w:uiPriority="39" w:semiHidden="1" w:unhideWhenUsed="1"/>
+    <w:lsdException w:name="toc 9" w:uiPriority="39" w:semiHidden="1" w:unhideWhenUsed="1"/>
     <w:lsdException w:name="Normal Indent" w:semiHidden="1" w:unhideWhenUsed="1"/>
     <w:lsdException w:name="footnote text" w:semiHidden="1" w:unhideWhenUsed="1"/>
     <w:lsdException w:name="annotation text" w:semiHidden="1" w:unhideWhenUsed="1"/>
     <w:lsdException w:name="header" w:semiHidden="1" w:unhideWhenUsed="1"/>
     <w:lsdException w:name="footer" w:semiHidden="1" w:unhideWhenUsed="1"/>
     <w:lsdException w:name="index heading" w:semiHidden="1" w:unhideWhenUsed="1"/>
-    <w:lsdException w:name="caption" w:semiHidden="1" w:uiPriority="35" w:unhideWhenUsed="1" w:qFormat="1"/>
+    <w:lsdException w:name="caption" w:uiPriority="35" w:semiHidden="1" w:unhideWhenUsed="1" w:qFormat="1"/>
     <w:lsdException w:name="table of figures" w:semiHidden="1" w:unhideWhenUsed="1"/>
     <w:lsdException w:name="envelope address" w:semiHidden="1" w:unhideWhenUsed="1"/>
     <w:lsdException w:name="envelope return" w:semiHidden="1" w:unhideWhenUsed="1"/>
@@ -2121,7 +2041,7 @@
     <w:lsdException w:name="Title" w:uiPriority="10" w:qFormat="1"/>
     <w:lsdException w:name="Closing" w:semiHidden="1" w:unhideWhenUsed="1"/>
     <w:lsdException w:name="Signature" w:semiHidden="1" w:unhideWhenUsed="1"/>
-    <w:lsdException w:name="Default Paragraph Font" w:semiHidden="1" w:uiPriority="1" w:unhideWhenUsed="1"/>
+    <w:lsdException w:name="Default Paragraph Font" w:uiPriority="1" w:semiHidden="1" w:unhideWhenUsed="1"/>
     <w:lsdException w:name="Body Text" w:semiHidden="1" w:unhideWhenUsed="1"/>
     <w:lsdException w:name="Body Text Indent" w:semiHidden="1" w:unhideWhenUsed="1"/>
     <w:lsdException w:name="List Continue" w:semiHidden="1" w:unhideWhenUsed="1"/>
@@ -2321,8 +2241,8 @@
     <w:lsdException w:name="Subtle Reference" w:uiPriority="31" w:qFormat="1"/>
     <w:lsdException w:name="Intense Reference" w:uiPriority="32" w:qFormat="1"/>
     <w:lsdException w:name="Book Title" w:uiPriority="33" w:qFormat="1"/>
-    <w:lsdException w:name="Bibliography" w:semiHidden="1" w:uiPriority="37" w:unhideWhenUsed="1"/>
-    <w:lsdException w:name="TOC Heading" w:semiHidden="1" w:uiPriority="39" w:unhideWhenUsed="1" w:qFormat="1"/>
+    <w:lsdException w:name="Bibliography" w:uiPriority="37" w:semiHidden="1" w:unhideWhenUsed="1"/>
+    <w:lsdException w:name="TOC Heading" w:uiPriority="39" w:semiHidden="1" w:unhideWhenUsed="1" w:qFormat="1"/>
     <w:lsdException w:name="Plain Table 1" w:uiPriority="41"/>
     <w:lsdException w:name="Plain Table 2" w:uiPriority="42"/>
     <w:lsdException w:name="Plain Table 3" w:uiPriority="43"/>
@@ -2433,36 +2353,317 @@
     <w:lsdException w:name="Unresolved Mention" w:semiHidden="1" w:unhideWhenUsed="1"/>
     <w:lsdException w:name="Smart Link" w:semiHidden="1" w:unhideWhenUsed="1"/>
   </w:latentStyles>
-  <w:style w:type="paragraph" w:default="1" w:styleId="Normalny">
+  <w:style w:type="paragraph" w:styleId="Normal" w:default="1">
     <w:name w:val="Normal"/>
     <w:qFormat/>
+    <w:pPr>
+      <w:widowControl/>
+      <w:bidi w:val="0"/>
+      <w:spacing w:lineRule="auto" w:line="259" w:before="0" w:after="160"/>
+      <w:jc w:val="left"/>
+    </w:pPr>
+    <w:rPr>
+      <w:rFonts w:ascii="Calibri" w:hAnsi="Calibri" w:eastAsia="Calibri" w:cs="" w:asciiTheme="minorHAnsi" w:cstheme="minorBidi" w:eastAsiaTheme="minorHAnsi" w:hAnsiTheme="minorHAnsi"/>
+      <w:color w:val="auto"/>
+      <w:kern w:val="0"/>
+      <w:sz w:val="22"/>
+      <w:szCs w:val="22"/>
+      <w:lang w:val="pl-PL" w:eastAsia="en-US" w:bidi="ar-SA"/>
+    </w:rPr>
   </w:style>
-  <w:style w:type="paragraph" w:styleId="Nagwek1">
-    <w:name w:val="heading 1"/>
-    <w:basedOn w:val="Normalny"/>
-    <w:next w:val="Normalny"/>
+  <w:style w:type="paragraph" w:styleId="Heading1">
+    <w:name w:val="Heading 1"/>
+    <w:basedOn w:val="Normal"/>
     <w:link w:val="Nagwek1Znak"/>
     <w:uiPriority w:val="9"/>
     <w:qFormat/>
-    <w:rsid w:val="007E2DFC"/>
+    <w:rsid w:val="007e2dfc"/>
     <w:pPr>
-      <w:keepNext/>
+      <w:keepNext w:val="true"/>
       <w:keepLines/>
-      <w:spacing w:before="480" w:after="240" w:line="360" w:lineRule="auto"/>
+      <w:spacing w:lineRule="auto" w:line="360" w:before="480" w:after="240"/>
       <w:outlineLvl w:val="0"/>
     </w:pPr>
     <w:rPr>
-      <w:rFonts w:asciiTheme="majorHAnsi" w:eastAsiaTheme="majorEastAsia" w:hAnsiTheme="majorHAnsi" w:cstheme="majorBidi"/>
+      <w:rFonts w:ascii="Calibri Light" w:hAnsi="Calibri Light" w:eastAsia="" w:cs="" w:asciiTheme="majorHAnsi" w:cstheme="majorBidi" w:eastAsiaTheme="majorEastAsia" w:hAnsiTheme="majorHAnsi"/>
       <w:color w:val="F57000"/>
       <w:sz w:val="32"/>
       <w:szCs w:val="32"/>
     </w:rPr>
   </w:style>
-  <w:style w:type="character" w:default="1" w:styleId="Domylnaczcionkaakapitu">
+  <w:style w:type="character" w:styleId="DefaultParagraphFont" w:default="1">
     <w:name w:val="Default Paragraph Font"/>
     <w:uiPriority w:val="1"/>
     <w:semiHidden/>
     <w:unhideWhenUsed/>
+    <w:qFormat/>
+    <w:rPr/>
+  </w:style>
+  <w:style w:type="character" w:styleId="NagwekZnak" w:customStyle="1">
+    <w:name w:val="Nagłówek Znak"/>
+    <w:basedOn w:val="DefaultParagraphFont"/>
+    <w:link w:val="Nagwek"/>
+    <w:uiPriority w:val="99"/>
+    <w:qFormat/>
+    <w:rsid w:val="00847219"/>
+    <w:rPr/>
+  </w:style>
+  <w:style w:type="character" w:styleId="StopkaZnak" w:customStyle="1">
+    <w:name w:val="Stopka Znak"/>
+    <w:basedOn w:val="DefaultParagraphFont"/>
+    <w:link w:val="Stopka"/>
+    <w:uiPriority w:val="99"/>
+    <w:qFormat/>
+    <w:rsid w:val="00847219"/>
+    <w:rPr/>
+  </w:style>
+  <w:style w:type="character" w:styleId="Nagwek1Znak" w:customStyle="1">
+    <w:name w:val="Nagłówek 1 Znak"/>
+    <w:basedOn w:val="DefaultParagraphFont"/>
+    <w:link w:val="Nagwek1"/>
+    <w:uiPriority w:val="9"/>
+    <w:qFormat/>
+    <w:rsid w:val="007e2dfc"/>
+    <w:rPr>
+      <w:rFonts w:ascii="Calibri Light" w:hAnsi="Calibri Light" w:eastAsia="" w:cs="" w:asciiTheme="majorHAnsi" w:cstheme="majorBidi" w:eastAsiaTheme="majorEastAsia" w:hAnsiTheme="majorHAnsi"/>
+      <w:color w:val="F57000"/>
+      <w:sz w:val="32"/>
+      <w:szCs w:val="32"/>
+    </w:rPr>
+  </w:style>
+  <w:style w:type="character" w:styleId="InternetLink">
+    <w:name w:val="Internet Link"/>
+    <w:basedOn w:val="DefaultParagraphFont"/>
+    <w:uiPriority w:val="99"/>
+    <w:unhideWhenUsed/>
+    <w:rsid w:val="00aa0ac7"/>
+    <w:rPr>
+      <w:color w:val="0563C1" w:themeColor="hyperlink"/>
+      <w:u w:val="single"/>
+    </w:rPr>
+  </w:style>
+  <w:style w:type="character" w:styleId="TekstdymkaZnak" w:customStyle="1">
+    <w:name w:val="Tekst dymka Znak"/>
+    <w:basedOn w:val="DefaultParagraphFont"/>
+    <w:link w:val="Tekstdymka"/>
+    <w:uiPriority w:val="99"/>
+    <w:semiHidden/>
+    <w:qFormat/>
+    <w:rsid w:val="00e72d49"/>
+    <w:rPr>
+      <w:rFonts w:ascii="Segoe UI" w:hAnsi="Segoe UI" w:cs="Segoe UI"/>
+      <w:sz w:val="18"/>
+      <w:szCs w:val="18"/>
+    </w:rPr>
+  </w:style>
+  <w:style w:type="character" w:styleId="TytuZnak" w:customStyle="1">
+    <w:name w:val="Tytuł Znak"/>
+    <w:basedOn w:val="DefaultParagraphFont"/>
+    <w:link w:val="Tytu"/>
+    <w:uiPriority w:val="10"/>
+    <w:qFormat/>
+    <w:rsid w:val="0077049c"/>
+    <w:rPr>
+      <w:rFonts w:ascii="Calibri Light" w:hAnsi="Calibri Light" w:eastAsia="" w:cs="" w:asciiTheme="majorHAnsi" w:cstheme="majorBidi" w:eastAsiaTheme="majorEastAsia" w:hAnsiTheme="majorHAnsi"/>
+      <w:spacing w:val="-10"/>
+      <w:kern w:val="2"/>
+      <w:sz w:val="56"/>
+      <w:szCs w:val="56"/>
+    </w:rPr>
+  </w:style>
+  <w:style w:type="character" w:styleId="IndexLink">
+    <w:name w:val="Index Link"/>
+    <w:qFormat/>
+    <w:rPr/>
+  </w:style>
+  <w:style w:type="paragraph" w:styleId="Heading">
+    <w:name w:val="Heading"/>
+    <w:basedOn w:val="Normal"/>
+    <w:next w:val="TextBody"/>
+    <w:qFormat/>
+    <w:pPr>
+      <w:keepNext w:val="true"/>
+      <w:spacing w:before="240" w:after="120"/>
+    </w:pPr>
+    <w:rPr>
+      <w:rFonts w:ascii="Liberation Sans" w:hAnsi="Liberation Sans" w:eastAsia="Noto Sans CJK SC" w:cs="Lohit Devanagari"/>
+      <w:sz w:val="28"/>
+      <w:szCs w:val="28"/>
+    </w:rPr>
+  </w:style>
+  <w:style w:type="paragraph" w:styleId="TextBody">
+    <w:name w:val="Body Text"/>
+    <w:basedOn w:val="Normal"/>
+    <w:pPr>
+      <w:spacing w:lineRule="auto" w:line="276" w:before="0" w:after="140"/>
+    </w:pPr>
+    <w:rPr/>
+  </w:style>
+  <w:style w:type="paragraph" w:styleId="List">
+    <w:name w:val="List"/>
+    <w:basedOn w:val="TextBody"/>
+    <w:pPr/>
+    <w:rPr>
+      <w:rFonts w:cs="Lohit Devanagari"/>
+    </w:rPr>
+  </w:style>
+  <w:style w:type="paragraph" w:styleId="Caption">
+    <w:name w:val="Caption"/>
+    <w:basedOn w:val="Normal"/>
+    <w:qFormat/>
+    <w:pPr>
+      <w:suppressLineNumbers/>
+      <w:spacing w:before="120" w:after="120"/>
+    </w:pPr>
+    <w:rPr>
+      <w:rFonts w:cs="Lohit Devanagari"/>
+      <w:i/>
+      <w:iCs/>
+      <w:sz w:val="24"/>
+      <w:szCs w:val="24"/>
+    </w:rPr>
+  </w:style>
+  <w:style w:type="paragraph" w:styleId="Index">
+    <w:name w:val="Index"/>
+    <w:basedOn w:val="Normal"/>
+    <w:qFormat/>
+    <w:pPr>
+      <w:suppressLineNumbers/>
+    </w:pPr>
+    <w:rPr>
+      <w:rFonts w:cs="Lohit Devanagari"/>
+    </w:rPr>
+  </w:style>
+  <w:style w:type="paragraph" w:styleId="Header">
+    <w:name w:val="Header"/>
+    <w:basedOn w:val="Normal"/>
+    <w:link w:val="NagwekZnak"/>
+    <w:uiPriority w:val="99"/>
+    <w:unhideWhenUsed/>
+    <w:rsid w:val="00847219"/>
+    <w:pPr>
+      <w:tabs>
+        <w:tab w:val="center" w:pos="4536" w:leader="none"/>
+        <w:tab w:val="right" w:pos="9072" w:leader="none"/>
+      </w:tabs>
+      <w:spacing w:lineRule="auto" w:line="240" w:before="0" w:after="0"/>
+    </w:pPr>
+    <w:rPr/>
+  </w:style>
+  <w:style w:type="paragraph" w:styleId="Footer">
+    <w:name w:val="Footer"/>
+    <w:basedOn w:val="Normal"/>
+    <w:link w:val="StopkaZnak"/>
+    <w:uiPriority w:val="99"/>
+    <w:unhideWhenUsed/>
+    <w:rsid w:val="00847219"/>
+    <w:pPr>
+      <w:tabs>
+        <w:tab w:val="center" w:pos="4536" w:leader="none"/>
+        <w:tab w:val="right" w:pos="9072" w:leader="none"/>
+      </w:tabs>
+      <w:spacing w:lineRule="auto" w:line="240" w:before="0" w:after="0"/>
+    </w:pPr>
+    <w:rPr/>
+  </w:style>
+  <w:style w:type="paragraph" w:styleId="TOCHeading">
+    <w:name w:val="TOC Heading"/>
+    <w:basedOn w:val="Heading1"/>
+    <w:uiPriority w:val="39"/>
+    <w:unhideWhenUsed/>
+    <w:qFormat/>
+    <w:rsid w:val="009d76cd"/>
+    <w:pPr/>
+    <w:rPr>
+      <w:lang w:eastAsia="pl-PL"/>
+    </w:rPr>
+  </w:style>
+  <w:style w:type="paragraph" w:styleId="Contents1">
+    <w:name w:val="TOC 1"/>
+    <w:basedOn w:val="Normal"/>
+    <w:autoRedefine/>
+    <w:uiPriority w:val="39"/>
+    <w:unhideWhenUsed/>
+    <w:rsid w:val="00aa0ac7"/>
+    <w:pPr>
+      <w:spacing w:before="0" w:after="100"/>
+    </w:pPr>
+    <w:rPr/>
+  </w:style>
+  <w:style w:type="paragraph" w:styleId="BalloonText">
+    <w:name w:val="Balloon Text"/>
+    <w:basedOn w:val="Normal"/>
+    <w:link w:val="TekstdymkaZnak"/>
+    <w:uiPriority w:val="99"/>
+    <w:semiHidden/>
+    <w:unhideWhenUsed/>
+    <w:qFormat/>
+    <w:rsid w:val="00e72d49"/>
+    <w:pPr>
+      <w:spacing w:lineRule="auto" w:line="240" w:before="0" w:after="0"/>
+    </w:pPr>
+    <w:rPr>
+      <w:rFonts w:ascii="Segoe UI" w:hAnsi="Segoe UI" w:cs="Segoe UI"/>
+      <w:sz w:val="18"/>
+      <w:szCs w:val="18"/>
+    </w:rPr>
+  </w:style>
+  <w:style w:type="paragraph" w:styleId="Caption1">
+    <w:name w:val="caption"/>
+    <w:basedOn w:val="Normal"/>
+    <w:uiPriority w:val="35"/>
+    <w:unhideWhenUsed/>
+    <w:qFormat/>
+    <w:rsid w:val="002c26ee"/>
+    <w:pPr>
+      <w:spacing w:lineRule="auto" w:line="240" w:before="0" w:after="200"/>
+    </w:pPr>
+    <w:rPr>
+      <w:i/>
+      <w:iCs/>
+      <w:color w:val="44546A" w:themeColor="text2"/>
+      <w:sz w:val="18"/>
+      <w:szCs w:val="18"/>
+    </w:rPr>
+  </w:style>
+  <w:style w:type="paragraph" w:styleId="Title">
+    <w:name w:val="Title"/>
+    <w:basedOn w:val="Normal"/>
+    <w:link w:val="TytuZnak"/>
+    <w:uiPriority w:val="10"/>
+    <w:qFormat/>
+    <w:rsid w:val="0077049c"/>
+    <w:pPr>
+      <w:spacing w:lineRule="auto" w:line="360" w:before="640" w:after="640"/>
+      <w:contextualSpacing/>
+    </w:pPr>
+    <w:rPr>
+      <w:rFonts w:ascii="Calibri Light" w:hAnsi="Calibri Light" w:eastAsia="" w:cs="" w:asciiTheme="majorHAnsi" w:cstheme="majorBidi" w:eastAsiaTheme="majorEastAsia" w:hAnsiTheme="majorHAnsi"/>
+      <w:spacing w:val="-10"/>
+      <w:kern w:val="2"/>
+      <w:sz w:val="56"/>
+      <w:szCs w:val="56"/>
+    </w:rPr>
+  </w:style>
+  <w:style w:type="paragraph" w:styleId="ListParagraph">
+    <w:name w:val="List Paragraph"/>
+    <w:basedOn w:val="Normal"/>
+    <w:uiPriority w:val="34"/>
+    <w:qFormat/>
+    <w:rsid w:val="00735425"/>
+    <w:pPr>
+      <w:spacing w:before="0" w:after="160"/>
+      <w:ind w:left="720" w:hanging="0"/>
+      <w:contextualSpacing/>
+    </w:pPr>
+    <w:rPr/>
+  </w:style>
+  <w:style w:type="numbering" w:styleId="NoList" w:default="1">
+    <w:name w:val="No List"/>
+    <w:uiPriority w:val="99"/>
+    <w:semiHidden/>
+    <w:unhideWhenUsed/>
+    <w:qFormat/>
   </w:style>
   <w:style w:type="table" w:default="1" w:styleId="Standardowy">
     <w:name w:val="Normal Table"/>
@@ -2479,219 +2680,24 @@
       </w:tblCellMar>
     </w:tblPr>
   </w:style>
-  <w:style w:type="numbering" w:default="1" w:styleId="Bezlisty">
-    <w:name w:val="No List"/>
-    <w:uiPriority w:val="99"/>
-    <w:semiHidden/>
-    <w:unhideWhenUsed/>
-  </w:style>
-  <w:style w:type="paragraph" w:styleId="Nagwek">
-    <w:name w:val="header"/>
-    <w:basedOn w:val="Normalny"/>
-    <w:link w:val="NagwekZnak"/>
-    <w:uiPriority w:val="99"/>
-    <w:unhideWhenUsed/>
-    <w:rsid w:val="00847219"/>
-    <w:pPr>
-      <w:tabs>
-        <w:tab w:val="center" w:pos="4536"/>
-        <w:tab w:val="right" w:pos="9072"/>
-      </w:tabs>
-      <w:spacing w:after="0" w:line="240" w:lineRule="auto"/>
-    </w:pPr>
-  </w:style>
-  <w:style w:type="character" w:customStyle="1" w:styleId="NagwekZnak">
-    <w:name w:val="Nagłówek Znak"/>
-    <w:basedOn w:val="Domylnaczcionkaakapitu"/>
-    <w:link w:val="Nagwek"/>
-    <w:uiPriority w:val="99"/>
-    <w:rsid w:val="00847219"/>
-  </w:style>
-  <w:style w:type="paragraph" w:styleId="Stopka">
-    <w:name w:val="footer"/>
-    <w:basedOn w:val="Normalny"/>
-    <w:link w:val="StopkaZnak"/>
-    <w:uiPriority w:val="99"/>
-    <w:unhideWhenUsed/>
-    <w:rsid w:val="00847219"/>
-    <w:pPr>
-      <w:tabs>
-        <w:tab w:val="center" w:pos="4536"/>
-        <w:tab w:val="right" w:pos="9072"/>
-      </w:tabs>
-      <w:spacing w:after="0" w:line="240" w:lineRule="auto"/>
-    </w:pPr>
-  </w:style>
-  <w:style w:type="character" w:customStyle="1" w:styleId="StopkaZnak">
-    <w:name w:val="Stopka Znak"/>
-    <w:basedOn w:val="Domylnaczcionkaakapitu"/>
-    <w:link w:val="Stopka"/>
-    <w:uiPriority w:val="99"/>
-    <w:rsid w:val="00847219"/>
-  </w:style>
   <w:style w:type="table" w:styleId="Tabela-Siatka">
     <w:name w:val="Table Grid"/>
     <w:basedOn w:val="Standardowy"/>
     <w:uiPriority w:val="39"/>
-    <w:rsid w:val="00CB35FD"/>
+    <w:rsid w:val="00cb35fd"/>
     <w:pPr>
       <w:spacing w:after="0" w:line="240" w:lineRule="auto"/>
     </w:pPr>
     <w:tblPr>
       <w:tblBorders>
-        <w:top w:val="single" w:sz="4" w:space="0" w:color="auto"/>
-        <w:left w:val="single" w:sz="4" w:space="0" w:color="auto"/>
-        <w:bottom w:val="single" w:sz="4" w:space="0" w:color="auto"/>
-        <w:right w:val="single" w:sz="4" w:space="0" w:color="auto"/>
-        <w:insideH w:val="single" w:sz="4" w:space="0" w:color="auto"/>
-        <w:insideV w:val="single" w:sz="4" w:space="0" w:color="auto"/>
+        <w:top w:val="single" w:color="auto" w:sz="4" w:space="0"/>
+        <w:left w:val="single" w:color="auto" w:sz="4" w:space="0"/>
+        <w:bottom w:val="single" w:color="auto" w:sz="4" w:space="0"/>
+        <w:right w:val="single" w:color="auto" w:sz="4" w:space="0"/>
+        <w:insideH w:val="single" w:color="auto" w:sz="4" w:space="0"/>
+        <w:insideV w:val="single" w:color="auto" w:sz="4" w:space="0"/>
       </w:tblBorders>
     </w:tblPr>
-  </w:style>
-  <w:style w:type="character" w:customStyle="1" w:styleId="Nagwek1Znak">
-    <w:name w:val="Nagłówek 1 Znak"/>
-    <w:basedOn w:val="Domylnaczcionkaakapitu"/>
-    <w:link w:val="Nagwek1"/>
-    <w:uiPriority w:val="9"/>
-    <w:rsid w:val="007E2DFC"/>
-    <w:rPr>
-      <w:rFonts w:asciiTheme="majorHAnsi" w:eastAsiaTheme="majorEastAsia" w:hAnsiTheme="majorHAnsi" w:cstheme="majorBidi"/>
-      <w:color w:val="F57000"/>
-      <w:sz w:val="32"/>
-      <w:szCs w:val="32"/>
-    </w:rPr>
-  </w:style>
-  <w:style w:type="paragraph" w:styleId="Nagwekspisutreci">
-    <w:name w:val="TOC Heading"/>
-    <w:basedOn w:val="Nagwek1"/>
-    <w:next w:val="Normalny"/>
-    <w:uiPriority w:val="39"/>
-    <w:unhideWhenUsed/>
-    <w:qFormat/>
-    <w:rsid w:val="009D76CD"/>
-    <w:pPr>
-      <w:outlineLvl w:val="9"/>
-    </w:pPr>
-    <w:rPr>
-      <w:lang w:eastAsia="pl-PL"/>
-    </w:rPr>
-  </w:style>
-  <w:style w:type="paragraph" w:styleId="Spistreci1">
-    <w:name w:val="toc 1"/>
-    <w:basedOn w:val="Normalny"/>
-    <w:next w:val="Normalny"/>
-    <w:autoRedefine/>
-    <w:uiPriority w:val="39"/>
-    <w:unhideWhenUsed/>
-    <w:rsid w:val="00AA0AC7"/>
-    <w:pPr>
-      <w:spacing w:after="100"/>
-    </w:pPr>
-  </w:style>
-  <w:style w:type="character" w:styleId="Hipercze">
-    <w:name w:val="Hyperlink"/>
-    <w:basedOn w:val="Domylnaczcionkaakapitu"/>
-    <w:uiPriority w:val="99"/>
-    <w:unhideWhenUsed/>
-    <w:rsid w:val="00AA0AC7"/>
-    <w:rPr>
-      <w:color w:val="0563C1" w:themeColor="hyperlink"/>
-      <w:u w:val="single"/>
-    </w:rPr>
-  </w:style>
-  <w:style w:type="paragraph" w:styleId="Tekstdymka">
-    <w:name w:val="Balloon Text"/>
-    <w:basedOn w:val="Normalny"/>
-    <w:link w:val="TekstdymkaZnak"/>
-    <w:uiPriority w:val="99"/>
-    <w:semiHidden/>
-    <w:unhideWhenUsed/>
-    <w:rsid w:val="00E72D49"/>
-    <w:pPr>
-      <w:spacing w:after="0" w:line="240" w:lineRule="auto"/>
-    </w:pPr>
-    <w:rPr>
-      <w:rFonts w:ascii="Segoe UI" w:hAnsi="Segoe UI" w:cs="Segoe UI"/>
-      <w:sz w:val="18"/>
-      <w:szCs w:val="18"/>
-    </w:rPr>
-  </w:style>
-  <w:style w:type="character" w:customStyle="1" w:styleId="TekstdymkaZnak">
-    <w:name w:val="Tekst dymka Znak"/>
-    <w:basedOn w:val="Domylnaczcionkaakapitu"/>
-    <w:link w:val="Tekstdymka"/>
-    <w:uiPriority w:val="99"/>
-    <w:semiHidden/>
-    <w:rsid w:val="00E72D49"/>
-    <w:rPr>
-      <w:rFonts w:ascii="Segoe UI" w:hAnsi="Segoe UI" w:cs="Segoe UI"/>
-      <w:sz w:val="18"/>
-      <w:szCs w:val="18"/>
-    </w:rPr>
-  </w:style>
-  <w:style w:type="paragraph" w:styleId="Legenda">
-    <w:name w:val="caption"/>
-    <w:basedOn w:val="Normalny"/>
-    <w:next w:val="Normalny"/>
-    <w:uiPriority w:val="35"/>
-    <w:unhideWhenUsed/>
-    <w:qFormat/>
-    <w:rsid w:val="002C26EE"/>
-    <w:pPr>
-      <w:spacing w:after="200" w:line="240" w:lineRule="auto"/>
-    </w:pPr>
-    <w:rPr>
-      <w:i/>
-      <w:iCs/>
-      <w:color w:val="44546A" w:themeColor="text2"/>
-      <w:sz w:val="18"/>
-      <w:szCs w:val="18"/>
-    </w:rPr>
-  </w:style>
-  <w:style w:type="paragraph" w:styleId="Tytu">
-    <w:name w:val="Title"/>
-    <w:basedOn w:val="Normalny"/>
-    <w:next w:val="Normalny"/>
-    <w:link w:val="TytuZnak"/>
-    <w:uiPriority w:val="10"/>
-    <w:qFormat/>
-    <w:rsid w:val="0077049C"/>
-    <w:pPr>
-      <w:spacing w:before="640" w:after="640" w:line="360" w:lineRule="auto"/>
-      <w:contextualSpacing/>
-    </w:pPr>
-    <w:rPr>
-      <w:rFonts w:asciiTheme="majorHAnsi" w:eastAsiaTheme="majorEastAsia" w:hAnsiTheme="majorHAnsi" w:cstheme="majorBidi"/>
-      <w:spacing w:val="-10"/>
-      <w:kern w:val="28"/>
-      <w:sz w:val="56"/>
-      <w:szCs w:val="56"/>
-    </w:rPr>
-  </w:style>
-  <w:style w:type="character" w:customStyle="1" w:styleId="TytuZnak">
-    <w:name w:val="Tytuł Znak"/>
-    <w:basedOn w:val="Domylnaczcionkaakapitu"/>
-    <w:link w:val="Tytu"/>
-    <w:uiPriority w:val="10"/>
-    <w:rsid w:val="0077049C"/>
-    <w:rPr>
-      <w:rFonts w:asciiTheme="majorHAnsi" w:eastAsiaTheme="majorEastAsia" w:hAnsiTheme="majorHAnsi" w:cstheme="majorBidi"/>
-      <w:spacing w:val="-10"/>
-      <w:kern w:val="28"/>
-      <w:sz w:val="56"/>
-      <w:szCs w:val="56"/>
-    </w:rPr>
-  </w:style>
-  <w:style w:type="paragraph" w:styleId="Akapitzlist">
-    <w:name w:val="List Paragraph"/>
-    <w:basedOn w:val="Normalny"/>
-    <w:uiPriority w:val="34"/>
-    <w:qFormat/>
-    <w:rsid w:val="00735425"/>
-    <w:pPr>
-      <w:ind w:left="720"/>
-      <w:contextualSpacing/>
-    </w:pPr>
   </w:style>
 </w:styles>
 </file>

</xml_diff>